<commit_message>
Refactored tutkimussuunnitelma.docx & -raportti.md, new Oppari.md & oppariTutkimussuunnitelma.md
</commit_message>
<xml_diff>
--- a/tPolvinenOppariTutkimussuunnitelma.docx
+++ b/tPolvinenOppariTutkimussuunnitelma.docx
@@ -703,13 +703,7 @@
               <w:spacing w:after="100" w:afterAutospacing="1"/>
             </w:pPr>
             <w:r>
-              <w:t>Kasvintuotannossa laajasti käytössä olevat digitaaliset teknologiaratkaisut ovat pitkään olleet korkeintaan M2M –periaatteella toimivia (Machine to Machine, laitteelta laitteelle) jolloin tu</w:t>
-            </w:r>
-            <w:r>
-              <w:t>o</w:t>
-            </w:r>
-            <w:r>
-              <w:t xml:space="preserve">tettu raakadata jää yleensä esimerkiksi traktorin tai puimurin tietokoneelle. </w:t>
+              <w:t xml:space="preserve">Tässä tutkimusraportissa kuvataan, millaisia </w:t>
             </w:r>
             <w:proofErr w:type="spellStart"/>
             <w:r>
@@ -717,23 +711,13 @@
             </w:r>
             <w:proofErr w:type="spellEnd"/>
             <w:r>
-              <w:t xml:space="preserve"> –teknologioiden mahdollistaman laitteiden välisen tiedonsiirron, sensorien tuottaman </w:t>
+              <w:t>–teknologioita hyödyntäviä ratkaisuita tutk</w:t>
             </w:r>
-            <w:proofErr w:type="spellStart"/>
             <w:r>
-              <w:t>raa-kadatan</w:t>
+              <w:t>i</w:t>
             </w:r>
-            <w:proofErr w:type="spellEnd"/>
             <w:r>
-              <w:t xml:space="preserve"> analysoinnin ja siitä saatavan tietämyksen hyödyntämisen nähdään yleisesti </w:t>
-            </w:r>
-            <w:proofErr w:type="spellStart"/>
-            <w:r>
-              <w:t>tuot-tavan</w:t>
-            </w:r>
-            <w:proofErr w:type="spellEnd"/>
-            <w:r>
-              <w:t xml:space="preserve"> huomattavaa lisäarvoa.</w:t>
+              <w:t>taan ja sovelletaan maataloudessa kasvintuotannon alueella pelto- ja puutarhatuotannossa. Tutkimusongelmiin löydettyjä vastauksia esitellään tutkimustuloksissa.</w:t>
             </w:r>
           </w:p>
           <w:p>
@@ -749,7 +733,7 @@
             </w:r>
             <w:proofErr w:type="spellEnd"/>
             <w:r>
-              <w:t xml:space="preserve"> –teknologioita (Internet of </w:t>
+              <w:t xml:space="preserve">–teknologioita (Internet of </w:t>
             </w:r>
             <w:proofErr w:type="spellStart"/>
             <w:r>
@@ -757,13 +741,13 @@
             </w:r>
             <w:proofErr w:type="spellEnd"/>
             <w:r>
-              <w:t>, esineiden internet) on sovellettu ja tutkittu kasvintuotannon alalla sekä II) millaisia kokemu</w:t>
+              <w:t>, esineiden internet) on sovellettu ja tutkittu kasvintuotannon alueella sekä II) millaisia kok</w:t>
             </w:r>
             <w:r>
-              <w:t>k</w:t>
+              <w:t>e</w:t>
             </w:r>
             <w:r>
-              <w:t xml:space="preserve">sia ja näkemyksiä kasvintuotannossa toimivalla suomalaisella yrittäjällä on </w:t>
+              <w:t xml:space="preserve">muksia ja näkemyksiä kasvintuotannossa toimivalla suomalaisella yrittäjällä on </w:t>
             </w:r>
             <w:proofErr w:type="spellStart"/>
             <w:r>
@@ -771,7 +755,7 @@
             </w:r>
             <w:proofErr w:type="spellEnd"/>
             <w:r>
-              <w:t xml:space="preserve"> –teknologioiden hyödyntämisestä ja mahdollisuuksista.</w:t>
+              <w:t>–teknologioiden hyödyntämisestä ja mahdollisuuksista.</w:t>
             </w:r>
           </w:p>
           <w:p>
@@ -779,7 +763,13 @@
               <w:spacing w:after="100" w:afterAutospacing="1"/>
             </w:pPr>
             <w:r>
-              <w:t xml:space="preserve">Tutkimus toteutetaan kahdella tutkimusmenetelmällä: kirjallisuuskatsauksena ja yksilö-teemahaastatteluna. Kirjallisuuskatsauksessa perehdytään kasvintuotannossa käytettäviin </w:t>
+              <w:t>Tutkimus toteutetaan kahdella tutkimusmenetelmällä: kirjallisuuskatsauksena ja yksilöteem</w:t>
+            </w:r>
+            <w:r>
+              <w:t>a</w:t>
+            </w:r>
+            <w:r>
+              <w:t xml:space="preserve">haastatteluna. Kirjallisuuskatsauksessa perehdytään kasvintuotannossa käytettäviin </w:t>
             </w:r>
             <w:proofErr w:type="spellStart"/>
             <w:r>
@@ -787,21 +777,15 @@
             </w:r>
             <w:proofErr w:type="spellEnd"/>
             <w:r>
-              <w:t xml:space="preserve"> –teknologioihin joiden sovelluksista on saatavilla joko tutkimustietoa tai muuten </w:t>
+              <w:t xml:space="preserve">–teknologioihin joiden sovelluksista on saatavilla joko tutkimustietoa tai muuten luotettaviksi arvioitavia lehtiartikkeleja tai valmistajien tiedotteita. </w:t>
             </w:r>
             <w:proofErr w:type="spellStart"/>
             <w:r>
-              <w:t>luotet-taviksi</w:t>
+              <w:t>Yksilötee-mahaastattelussa</w:t>
             </w:r>
             <w:proofErr w:type="spellEnd"/>
             <w:r>
-              <w:t xml:space="preserve"> arvioitavia lehtiartikkeleja tai valmistajan tiedotteita. Yksilöteemahaastattelussa pyr</w:t>
-            </w:r>
-            <w:r>
-              <w:t>i</w:t>
-            </w:r>
-            <w:r>
-              <w:t xml:space="preserve">tään hahmottamaan millaisia henkilökohtaisia kokemuksia ja näkemyksiä </w:t>
+              <w:t xml:space="preserve"> pyritään hahmottamaan millaisia henkilökohtaisia kokemuksia ja näkemyksiä </w:t>
             </w:r>
             <w:proofErr w:type="spellStart"/>
             <w:r>
@@ -809,7 +793,13 @@
             </w:r>
             <w:proofErr w:type="spellEnd"/>
             <w:r>
-              <w:t xml:space="preserve"> –teknologioiden hyödyntämisestä haastateltavalla maatalousalan toimijalla itsellään on.</w:t>
+              <w:t>–teknologioiden hy</w:t>
+            </w:r>
+            <w:r>
+              <w:t>ö</w:t>
+            </w:r>
+            <w:r>
+              <w:t>dyntämisestä haastateltavalla maatalousalan toimijalla itsellään on.</w:t>
             </w:r>
           </w:p>
           <w:p>
@@ -817,31 +807,26 @@
               <w:spacing w:after="100" w:afterAutospacing="1"/>
             </w:pPr>
             <w:r>
-              <w:t xml:space="preserve">Tutkimuksen toteutus ajoitetaan vuoden 2017 keväälle viikoille 13 – 21. Viikolla 21 </w:t>
+              <w:t>Tutkimus</w:t>
             </w:r>
-            <w:proofErr w:type="spellStart"/>
             <w:r>
-              <w:t>tutki-mussuunnitelma</w:t>
-            </w:r>
-            <w:proofErr w:type="spellEnd"/>
-            <w:r>
-              <w:t xml:space="preserve"> esitellään työpajassa jonka jälkeen toteutetaan haastattelu. Haastattelun jälkeen kirjoitetaan tutkimusraportti ja palautetaan se arvioitavaksi kesäkuun alussa.</w:t>
+              <w:t xml:space="preserve"> toteutetaan vuoden 2017 kesän ja syksyn aikana.</w:t>
             </w:r>
           </w:p>
           <w:p>
             <w:pPr>
-              <w:spacing w:after="100" w:afterAutospacing="1"/>
+              <w:spacing w:after="100" w:afterAutospacing="1" w:line="240" w:lineRule="auto"/>
             </w:pPr>
             <w:r>
-              <w:t xml:space="preserve">Tutkimuksen tuloksia voidaan käyttää hyväksi tekijän myöhemmin toteutettavassa </w:t>
+              <w:t xml:space="preserve">Tutkimuksen tuloksia voidaan käyttää hyväksi päätettäessä lisätutkimuksen tarpeellisuudesta sekä lisäämään kasvintuotannon alan toimijoiden tietämystä </w:t>
             </w:r>
             <w:proofErr w:type="spellStart"/>
             <w:r>
-              <w:t>samas-ta</w:t>
+              <w:t>IoT-teknologioista</w:t>
             </w:r>
             <w:proofErr w:type="spellEnd"/>
             <w:r>
-              <w:t xml:space="preserve"> tai sitä sivuavasta aiheesta kirjoitettavassa opinnäytetyössä.</w:t>
+              <w:t>.</w:t>
             </w:r>
           </w:p>
           <w:p>
@@ -852,13 +837,13 @@
               </w:rPr>
             </w:pPr>
             <w:r>
-              <w:rPr>
-                <w:bCs/>
-              </w:rPr>
-              <w:t>Tässä suunnitelmassa käytetään lähdeviittauksissa</w:t>
+              <w:t>Tässä rapo</w:t>
             </w:r>
             <w:r>
-              <w:t xml:space="preserve"> Harvard </w:t>
+              <w:t>r</w:t>
+            </w:r>
+            <w:r>
+              <w:t xml:space="preserve">tissa käytetään lähdeviittauksissa Harvard </w:t>
             </w:r>
             <w:proofErr w:type="spellStart"/>
             <w:r>
@@ -882,10 +867,7 @@
             </w:r>
             <w:proofErr w:type="spellEnd"/>
             <w:r>
-              <w:t>)</w:t>
-            </w:r>
-            <w:r>
-              <w:t>:a.</w:t>
+              <w:t>):a.</w:t>
             </w:r>
           </w:p>
         </w:tc>
@@ -1876,77 +1858,345 @@
         <w:spacing w:after="100" w:afterAutospacing="1"/>
       </w:pPr>
       <w:r>
-        <w:t>Maatalouden esineiden internet (Agriculture Internet of Things, AIoT) on teollisen esine</w:t>
+        <w:t>Tutkimuksen aihepiirinä on maatalouden esineiden internetiin (</w:t>
+      </w:r>
+      <w:proofErr w:type="spellStart"/>
+      <w:r>
+        <w:t>Agriculture</w:t>
+      </w:r>
+      <w:proofErr w:type="spellEnd"/>
+      <w:r>
+        <w:t xml:space="preserve"> Internet of </w:t>
+      </w:r>
+      <w:proofErr w:type="spellStart"/>
+      <w:r>
+        <w:t>Things</w:t>
+      </w:r>
+      <w:proofErr w:type="spellEnd"/>
+      <w:r>
+        <w:t xml:space="preserve">, </w:t>
+      </w:r>
+      <w:proofErr w:type="spellStart"/>
+      <w:r>
+        <w:t>AIoT</w:t>
+      </w:r>
+      <w:proofErr w:type="spellEnd"/>
+      <w:r>
+        <w:t>) liittyvät tutkimukset, julkaisut ja teknologiasovellukset. Teknologiasovellu</w:t>
+      </w:r>
+      <w:r>
+        <w:t>k</w:t>
+      </w:r>
+      <w:r>
+        <w:t>sista käsitellään sekä tutkimus- ja prototyyppiluonteisia toteutuksia että kaupallisia tuotte</w:t>
       </w:r>
       <w:r>
         <w:t>i</w:t>
       </w:r>
       <w:r>
-        <w:t>den internetin (Industrial Internet of Things, IIoT) merkittävänä osana viimeaikaisen edu</w:t>
-      </w:r>
-      <w:r>
-        <w:t>l</w:t>
-      </w:r>
-      <w:r>
-        <w:t>listen ja tehokkaiden pilvipalveluiden, sensori- ja verkkoteknologioiden kehityksen myötä mahdollistunut tavalla joka on saanut monet tahot ennustamaan ennennäkemätöntä tuo</w:t>
+        <w:t xml:space="preserve">ta. Tutkimuksessa pyritään I) luomaan kuva </w:t>
+      </w:r>
+      <w:proofErr w:type="spellStart"/>
+      <w:r>
+        <w:t>AIoT:n</w:t>
+      </w:r>
+      <w:proofErr w:type="spellEnd"/>
+      <w:r>
+        <w:t xml:space="preserve"> tutkimuskentän tilasta sekä II) hahmo</w:t>
       </w:r>
       <w:r>
         <w:t>t</w:t>
       </w:r>
       <w:r>
-        <w:t>tavuuden kasvua seuraavan vuosikymmenen aikana (Gilchrist (2016), 2). Koska AIoT:tä pidetään yleisesti IIoT:n osana, käsittelen tässä työssä myös IIoT:tä soveltuvin osin.</w:t>
-      </w:r>
-    </w:p>
-    <w:p>
-      <w:pPr>
-        <w:spacing w:after="100" w:afterAutospacing="1"/>
-      </w:pPr>
-      <w:r>
-        <w:t>Aineiston keräämisen alkuvaiheessa löytyi lehtiartikkeli, jossa G. Monbiot kirjoitti sensa</w:t>
+        <w:t>telemaan haastattelujen tulosten perusteella kasvintuotannon alan toimijoiden käsityksiä ja kokemuksia aiheesta.</w:t>
+      </w:r>
+    </w:p>
+    <w:p>
+      <w:pPr>
+        <w:spacing w:after="100" w:afterAutospacing="1"/>
+      </w:pPr>
+      <w:r>
+        <w:t xml:space="preserve">Maatalouden esineiden internet on merkittävänä osana teollisuuden esineiden internetiä (Industrial Internet of </w:t>
+      </w:r>
+      <w:proofErr w:type="spellStart"/>
+      <w:r>
+        <w:t>Things</w:t>
+      </w:r>
+      <w:proofErr w:type="spellEnd"/>
+      <w:r>
+        <w:t xml:space="preserve">, </w:t>
+      </w:r>
+      <w:proofErr w:type="spellStart"/>
+      <w:r>
+        <w:t>IIoT</w:t>
+      </w:r>
+      <w:proofErr w:type="spellEnd"/>
+      <w:r>
+        <w:t>) viimeaikaisen edullisten ja tehokkaiden pilvipalveluiden, sensori- sekä verkkoteknologioiden kehityksen myötä mahdollistunut tavalla joka on sa</w:t>
       </w:r>
       <w:r>
         <w:t>a</w:t>
       </w:r>
       <w:r>
-        <w:t>tiomaiseen tyyliin YK:n julkaisemista laskelmista viljelysmaan eroosiosta. Artikkelissa hän väittää, että viljelyskelpoinen maa kulutetaan nykyisillä maata kuluttavilla viljelystekniikoilla loppuun keskimäärin maailmanlaajuisesti 60:ssä vuodessa, Englannissa saman lukeman ollessa 100 vuotta. (Monbiot (2015)) Vaikka kyseinen lukujen tulkinta ja esitetyt väitteet osoittautuisivat tarkemmin tutkittaessa puutteellisiksi, tarve uusille ja tehokkaammille vilj</w:t>
+        <w:t>nut monet tahot ennustamaan ennennäkemätöntä tuottavuuden kasvua seuraavan vuos</w:t>
+      </w:r>
+      <w:r>
+        <w:t>i</w:t>
+      </w:r>
+      <w:r>
+        <w:t xml:space="preserve">kymmenen aikana </w:t>
+      </w:r>
+      <w:r>
+        <w:t>(</w:t>
+      </w:r>
+      <w:proofErr w:type="spellStart"/>
+      <w:r>
+        <w:t>Gilchrist</w:t>
+      </w:r>
+      <w:proofErr w:type="spellEnd"/>
+      <w:r>
+        <w:t xml:space="preserve"> (2016), 2). </w:t>
+      </w:r>
+      <w:r>
+        <w:t xml:space="preserve">Koska </w:t>
+      </w:r>
+      <w:proofErr w:type="spellStart"/>
+      <w:r>
+        <w:t>AIoT:tä</w:t>
+      </w:r>
+      <w:proofErr w:type="spellEnd"/>
+      <w:r>
+        <w:t xml:space="preserve"> pidetään yleisesti </w:t>
+      </w:r>
+      <w:proofErr w:type="spellStart"/>
+      <w:r>
+        <w:t>IIoT:n</w:t>
+      </w:r>
+      <w:proofErr w:type="spellEnd"/>
+      <w:r>
+        <w:t xml:space="preserve"> osana, käsitellään tässä tutkimuksessa myös </w:t>
+      </w:r>
+      <w:proofErr w:type="spellStart"/>
+      <w:r>
+        <w:t>IIoT:n</w:t>
+      </w:r>
+      <w:proofErr w:type="spellEnd"/>
+      <w:r>
+        <w:t xml:space="preserve"> teknologiasovelluksia ja tutkimusta soveltuvin </w:t>
+      </w:r>
+      <w:proofErr w:type="spellStart"/>
+      <w:r>
+        <w:t>osin.</w:t>
+      </w:r>
+      <w:proofErr w:type="spellEnd"/>
+    </w:p>
+    <w:p>
+      <w:pPr>
+        <w:spacing w:after="100" w:afterAutospacing="1"/>
+      </w:pPr>
+      <w:r>
+        <w:t>Kasvintuotannossa laajasti käytössä olevat digitaaliset teknologiaratkaisut ovat pitkään olleet M2M–periaatteella toimivia (Machine to Machine, laitteelta laitteelle) jolloin tuotettu raakadata jää yleensä esimerkiksi traktorin tai puimurin tietokoneelle. Tällöin tietoa ei vo</w:t>
+      </w:r>
+      <w:r>
+        <w:t>i</w:t>
+      </w:r>
+      <w:r>
+        <w:t xml:space="preserve">da hyödyntää </w:t>
+      </w:r>
+      <w:proofErr w:type="spellStart"/>
+      <w:r>
+        <w:t>IoT:n</w:t>
+      </w:r>
+      <w:proofErr w:type="spellEnd"/>
+      <w:r>
+        <w:t xml:space="preserve"> keskeisen paradigman mukaisesti analysointiin ja sitä kautta toimi</w:t>
+      </w:r>
+      <w:r>
+        <w:t>n</w:t>
+      </w:r>
+      <w:r>
+        <w:t xml:space="preserve">nan automaattiseen ohjaamiseen. </w:t>
+      </w:r>
+      <w:proofErr w:type="spellStart"/>
+      <w:r>
+        <w:t>IoT</w:t>
+      </w:r>
+      <w:proofErr w:type="spellEnd"/>
+      <w:r>
+        <w:t xml:space="preserve">–teknologioiden mahdollistaman laitteiden välisen tiedonsiirron, sensorien tuottaman raakadatan analysoinnin ja siitä saatavan tietämyksen hyödyntämisen nähdään yleisesti tuottavan huomattavaa </w:t>
+      </w:r>
+      <w:proofErr w:type="spellStart"/>
+      <w:r>
+        <w:t>lisäarvoa.</w:t>
+      </w:r>
+      <w:proofErr w:type="spellEnd"/>
+    </w:p>
+    <w:p>
+      <w:r>
+        <w:t xml:space="preserve">Aineiston keruun alkuvaiheessa löytyi lehtiartikkeli, jossa G. </w:t>
+      </w:r>
+      <w:proofErr w:type="spellStart"/>
+      <w:r>
+        <w:t>Monbiot</w:t>
+      </w:r>
+      <w:proofErr w:type="spellEnd"/>
+      <w:r>
+        <w:t xml:space="preserve"> kirjoitti sensaati</w:t>
+      </w:r>
+      <w:r>
+        <w:t>o</w:t>
+      </w:r>
+      <w:r>
+        <w:t xml:space="preserve">maiseen tyyliin YK:n julkaisemista laskelmista viljelysmaan eroosiosta. Artikkelissa hän väittää, että viljelyskelpoinen maa kulutetaan nykyisillä maata kuluttavilla viljelystekniikoilla loppuun keskimäärin maailmanlaajuisesti 60:ssä vuodessa, Englannissa saman lukeman ollessa 100 vuotta. </w:t>
+      </w:r>
+      <w:r>
+        <w:t>(</w:t>
+      </w:r>
+      <w:proofErr w:type="spellStart"/>
+      <w:r>
+        <w:t>Monbiot</w:t>
+      </w:r>
+      <w:proofErr w:type="spellEnd"/>
+      <w:r>
+        <w:t xml:space="preserve"> (2015)) </w:t>
+      </w:r>
+      <w:r>
+        <w:t>Vaikka kyseinen lukujen tulkinta ja esitetyt väitteet osoittautuisivat tarkemmin tutkittaessa puutteellisiksi, tarve uusille ja tehokkaammille vilj</w:t>
       </w:r>
       <w:r>
         <w:t>e</w:t>
       </w:r>
       <w:r>
-        <w:t>lytekniikoille on selkeä: kirjallisuuskatsauksessa “Internet of Things in agriculture” Ve</w:t>
-      </w:r>
-      <w:r>
-        <w:t>r</w:t>
-      </w:r>
-      <w:r>
-        <w:t>douw et al. mainitsevat ruokaturvan kriittisyyden korostuvan lähivuosikymmeninä väe</w:t>
+        <w:t xml:space="preserve">lytekniikoille on selkeä: kirjallisuuskatsauksessa Internet of </w:t>
+      </w:r>
+      <w:proofErr w:type="spellStart"/>
+      <w:r>
+        <w:t>Things</w:t>
+      </w:r>
+      <w:proofErr w:type="spellEnd"/>
+      <w:r>
+        <w:t xml:space="preserve"> in </w:t>
+      </w:r>
+      <w:proofErr w:type="spellStart"/>
+      <w:r>
+        <w:t>Agriculture</w:t>
+      </w:r>
+      <w:proofErr w:type="spellEnd"/>
+      <w:r>
+        <w:t xml:space="preserve"> </w:t>
+      </w:r>
+      <w:proofErr w:type="spellStart"/>
+      <w:r>
+        <w:t>Verdouw</w:t>
+      </w:r>
+      <w:proofErr w:type="spellEnd"/>
+      <w:r>
+        <w:t xml:space="preserve"> et al. mainitsevat ruokaturvan kriittisyyden korostuvan lähivuosikymmeninä väestönka</w:t>
       </w:r>
       <w:r>
         <w:t>s</w:t>
       </w:r>
       <w:r>
-        <w:t>tönkasvun ja kehittyvillä markkinoilla tapahtuvan elintason nousun myötä (Verdouw et al. (2016)). Samoin FAO:n vuoden 2012 raportissa “World agriculture towards 2030/2050” arvioidaan vuoteen 2050 mennessä tarvittavien tuotannon kasvuksi 940 miljoonaa tonnia viljakasvien osalta (Alexandratos, N. &amp; Bruinsma J. (2012), 17).</w:t>
-      </w:r>
-    </w:p>
-    <w:p>
-      <w:pPr>
-        <w:spacing w:after="100" w:afterAutospacing="1"/>
-      </w:pPr>
-      <w:r>
-        <w:t>Lisäksi Verdouw et al. mainitsevat ruokaturvaa heikentävänä seikkana maapallon kant</w:t>
+        <w:t xml:space="preserve">vun ja kehittyvillä markkinoilla tapahtuvan elintason nousun myötä </w:t>
+      </w:r>
+      <w:r>
+        <w:t>(</w:t>
+      </w:r>
+      <w:proofErr w:type="spellStart"/>
+      <w:r>
+        <w:t>Verdouw</w:t>
+      </w:r>
+      <w:proofErr w:type="spellEnd"/>
+      <w:r>
+        <w:t xml:space="preserve"> et al. (2016)). </w:t>
+      </w:r>
+      <w:r>
+        <w:t xml:space="preserve">Samoin </w:t>
+      </w:r>
+      <w:proofErr w:type="spellStart"/>
+      <w:r>
+        <w:t>FAO:n</w:t>
+      </w:r>
+      <w:proofErr w:type="spellEnd"/>
+      <w:r>
+        <w:t xml:space="preserve"> vuoden 2012 raportissa World </w:t>
+      </w:r>
+      <w:proofErr w:type="spellStart"/>
+      <w:r>
+        <w:t>Agriculture</w:t>
+      </w:r>
+      <w:proofErr w:type="spellEnd"/>
+      <w:r>
+        <w:t xml:space="preserve"> </w:t>
+      </w:r>
+      <w:proofErr w:type="spellStart"/>
+      <w:r>
+        <w:t>Towards</w:t>
+      </w:r>
+      <w:proofErr w:type="spellEnd"/>
+      <w:r>
+        <w:t xml:space="preserve"> 2030/2050 arvioidaan vuoteen 2050 mennessä tarvittavien tuotannon kasvuksi 940 miljoonaa tonnia viljakasvien osalta </w:t>
+      </w:r>
+      <w:r>
+        <w:t>(</w:t>
+      </w:r>
+      <w:proofErr w:type="spellStart"/>
+      <w:r>
+        <w:t>Alexandratos</w:t>
+      </w:r>
+      <w:proofErr w:type="spellEnd"/>
+      <w:r>
+        <w:t xml:space="preserve">, N. &amp; </w:t>
+      </w:r>
+      <w:proofErr w:type="spellStart"/>
+      <w:r>
+        <w:t>Bruinsma</w:t>
+      </w:r>
+      <w:proofErr w:type="spellEnd"/>
+      <w:r>
+        <w:t xml:space="preserve"> J. (2012), 17).</w:t>
+      </w:r>
+    </w:p>
+    <w:p>
+      <w:pPr>
+        <w:spacing w:after="100" w:afterAutospacing="1"/>
+      </w:pPr>
+    </w:p>
+    <w:p>
+      <w:pPr>
+        <w:spacing w:after="100" w:afterAutospacing="1"/>
+      </w:pPr>
+      <w:r>
+        <w:lastRenderedPageBreak/>
+        <w:t xml:space="preserve">Lisäksi </w:t>
+      </w:r>
+      <w:proofErr w:type="spellStart"/>
+      <w:r>
+        <w:t>Verdouw</w:t>
+      </w:r>
+      <w:proofErr w:type="spellEnd"/>
+      <w:r>
+        <w:t xml:space="preserve"> et al. mainitsevat ruokaturvaa heikentävänä seikkana maapallon kant</w:t>
       </w:r>
       <w:r>
         <w:t>o</w:t>
       </w:r>
       <w:r>
-        <w:t>kyvyn ylittymisen nykyisin köytössä olevilla maatalouden tuotantomenetelmillä. Globaalin ruokaturvan ja ympäristönsuojelun erityisiksi haasteiksi he kuvaavat globalisaation, ilma</w:t>
+        <w:t>kyvyn ylittymisen nykyisin käytössä olevilla maatalouden tuotantomenetelmillä. Globaalin ruokaturvan ja ympäristönsuojelun erityisiksi haasteiksi he kuvaavat globalisaation, ilma</w:t>
       </w:r>
       <w:r>
         <w:t>s</w:t>
       </w:r>
       <w:r>
-        <w:t>tonmuutoksen, polttoaineperusteisesta bioperusteiseen talouteen siirtymisen sekä maan, makean veden ja työvoiman käytön kilpailun vaikutukset. IoT-teknologioiden odotetaan auttavan näihin haasteisiin vastaamisessa entistä tarkemmalla tuotannon ja tuotantoy</w:t>
+        <w:t xml:space="preserve">tonmuutoksen, polttoaineperusteisesta bioperusteiseen talouteen siirtymisen sekä maan, makean veden ja työvoiman käytön kilpailun vaikutukset. </w:t>
+      </w:r>
+      <w:proofErr w:type="spellStart"/>
+      <w:r>
+        <w:t>IoT</w:t>
+      </w:r>
+      <w:proofErr w:type="spellEnd"/>
+      <w:r>
+        <w:t>–teknologioiden odotetaan auttavan näihin haasteisiin vastaamisessa entistä tarkemmalla tuotannon ja tuotantoy</w:t>
       </w:r>
       <w:r>
         <w:t>m</w:t>
@@ -1958,36 +2208,115 @@
         <w:t>u</w:t>
       </w:r>
       <w:r>
-        <w:t>luttajien ymmärryksen lisäämisellä. (Verdouw et al. (2016))</w:t>
-      </w:r>
-    </w:p>
-    <w:p>
-      <w:pPr>
-        <w:spacing w:after="100" w:afterAutospacing="1"/>
-      </w:pPr>
-      <w:r>
-        <w:t>Erityisesti IoT-teknologioita hyödyntävää kasvintuotantoa toteutetaan kasvihuoneissa ja kasvitehtaina tunnetuissa laitoksissa, joissa täysin kontrolloiduissa olosuhteissa kasvatu</w:t>
+        <w:t>luttajien ymmärryksen lisäämisellä.</w:t>
+      </w:r>
+      <w:r>
+        <w:t xml:space="preserve"> (Verdouw et al. (2016))</w:t>
+      </w:r>
+    </w:p>
+    <w:p>
+      <w:pPr>
+        <w:spacing w:after="100" w:afterAutospacing="1"/>
+      </w:pPr>
+      <w:r>
+        <w:t xml:space="preserve">Erityisesti </w:t>
+      </w:r>
+      <w:proofErr w:type="spellStart"/>
+      <w:r>
+        <w:t>IoT</w:t>
+      </w:r>
+      <w:proofErr w:type="spellEnd"/>
+      <w:r>
+        <w:t>–teknologioita hyödyntävää kasvintuotantoa toteutetaan kasvihuoneissa ja kasvitehtaina tunnetuissa laitoksissa, joissa täysin kontrolloiduissa olosuhteissa kasvatu</w:t>
       </w:r>
       <w:r>
         <w:t>k</w:t>
       </w:r>
       <w:r>
-        <w:t>seen käytettyjen resurssien kuten pinta-alan, lannoitteiden ja kasvuajan tehokkuus on saatu moninkertaistettua. Suomessa ollaan ottamassa kaupallista kasvitehdasta tuota</w:t>
+        <w:t xml:space="preserve">seen käytettyjen resurssien kuten pinta-alan, lannoitteiden ja kasvuajan tehokkuus on saatu moninkertaistettua. Suomessa ollaan ottamassa </w:t>
+      </w:r>
+      <w:r>
+        <w:t>kaupallista kas</w:t>
+      </w:r>
+      <w:r>
+        <w:t>vitehdasta tuota</w:t>
       </w:r>
       <w:r>
         <w:t>n</w:t>
       </w:r>
       <w:r>
-        <w:t>toon vuonna 2017 Fujitsu Greenhouse Technology Finland Oy:n ja Robbes Lilla Trädgård Ab:n yhteishakkeena Fujitsu (2016) Schäfer (2016).</w:t>
-      </w:r>
-    </w:p>
-    <w:p>
-      <w:pPr>
-        <w:spacing w:after="100" w:afterAutospacing="1"/>
-      </w:pPr>
-      <w:r>
-        <w:lastRenderedPageBreak/>
-        <w:t>Tutkittavaksi ilmiöksi on näin materiaaliin tutustuttaessa muodostunut IoT-teknologioiden hyödyntäminen kasvintuotannossa viljelyn tehostamiseksi ja samalla viljelyn aiheuttaman ympäristökuormituksen minimoimiseksi. Uutta tietoa odotetaan syntyvän tässä tutkimu</w:t>
+        <w:t xml:space="preserve">toon vuonna 2017 </w:t>
+      </w:r>
+      <w:proofErr w:type="spellStart"/>
+      <w:r>
+        <w:t>Fujitsu</w:t>
+      </w:r>
+      <w:proofErr w:type="spellEnd"/>
+      <w:r>
+        <w:t xml:space="preserve"> </w:t>
+      </w:r>
+      <w:proofErr w:type="spellStart"/>
+      <w:r>
+        <w:t>Greenhouse</w:t>
+      </w:r>
+      <w:proofErr w:type="spellEnd"/>
+      <w:r>
+        <w:t xml:space="preserve"> Technology Finland Oy:n ja </w:t>
+      </w:r>
+      <w:proofErr w:type="spellStart"/>
+      <w:r>
+        <w:t>Robbes</w:t>
+      </w:r>
+      <w:proofErr w:type="spellEnd"/>
+      <w:r>
+        <w:t xml:space="preserve"> Lilla </w:t>
+      </w:r>
+      <w:proofErr w:type="spellStart"/>
+      <w:r>
+        <w:t>Trädgård</w:t>
+      </w:r>
+      <w:proofErr w:type="spellEnd"/>
+      <w:r>
+        <w:t xml:space="preserve"> Ab:n yhteishakkeena</w:t>
+      </w:r>
+      <w:r>
+        <w:t xml:space="preserve"> (</w:t>
+      </w:r>
+      <w:proofErr w:type="spellStart"/>
+      <w:r>
+        <w:t>Fujitsu</w:t>
+      </w:r>
+      <w:proofErr w:type="spellEnd"/>
+      <w:r>
+        <w:t xml:space="preserve"> (2016)</w:t>
+      </w:r>
+      <w:r>
+        <w:t>,</w:t>
+      </w:r>
+      <w:r>
+        <w:t xml:space="preserve"> Schäfer (2016)</w:t>
+      </w:r>
+      <w:r>
+        <w:t>)</w:t>
+      </w:r>
+      <w:r>
+        <w:t>.</w:t>
+      </w:r>
+    </w:p>
+    <w:p>
+      <w:pPr>
+        <w:spacing w:after="100" w:afterAutospacing="1"/>
+      </w:pPr>
+      <w:r>
+        <w:t xml:space="preserve">Tutkittavaksi ilmiöksi on näin materiaaliin tutustuttaessa muodostunut </w:t>
+      </w:r>
+      <w:proofErr w:type="spellStart"/>
+      <w:r>
+        <w:t>IoT</w:t>
+      </w:r>
+      <w:proofErr w:type="spellEnd"/>
+      <w:r>
+        <w:t>–teknologioiden hyödyntäminen kasvintuotannossa viljelyn tehostamiseksi ja samalla viljelyn aiheuttaman ympäristökuormituksen minimoimiseksi. Uutta tietoa odotetaan syntyvän tässä tutkimu</w:t>
       </w:r>
       <w:r>
         <w:t>k</w:t>
@@ -1999,7 +2328,13 @@
         <w:t>s</w:t>
       </w:r>
       <w:r>
-        <w:t>sä olevan ajan rajallisuuden myötä, mutta tutkimuksen tuloksia voidaan käyttää apuna päätettäessä jatkotutkimuksen tarpeellisuudesta ja toteutuksen mahdollisuuksista.</w:t>
+        <w:t>sä olevan ajan rajallisuuden myötä, mutta tutkimuksen tuloksia voidaan käyttää apuna päätettäessä jatkotutkimuksen tarpeellisuudesta j</w:t>
+      </w:r>
+      <w:r>
+        <w:t>a toteutuksen mahdollisuuksista</w:t>
+      </w:r>
+      <w:r>
+        <w:t>.</w:t>
       </w:r>
     </w:p>
     <w:p>
@@ -2019,13 +2354,41 @@
         <w:spacing w:after="100" w:afterAutospacing="1"/>
       </w:pPr>
       <w:r>
-        <w:t>Tässä osassa käsitellään AIoT:n taustaa sekä sen käytännön sovelluksia ja tutkimust</w:t>
-      </w:r>
-      <w:r>
-        <w:t>u</w:t>
-      </w:r>
-      <w:r>
-        <w:t>loksia.</w:t>
+        <w:t xml:space="preserve">Tässä osassa käsitellään tutkimuksen osana tehdyssä kirjallisuuskatsauksessa löytyneitä tietoja </w:t>
+      </w:r>
+      <w:proofErr w:type="spellStart"/>
+      <w:r>
+        <w:t>AIoT:n</w:t>
+      </w:r>
+      <w:proofErr w:type="spellEnd"/>
+      <w:r>
+        <w:t xml:space="preserve"> taustasta, sen käytännön sovelluksista ja tutkimustuloksista. Teoriatausta</w:t>
+      </w:r>
+      <w:r>
+        <w:t>s</w:t>
+      </w:r>
+      <w:r>
+        <w:t xml:space="preserve">sa pyritään vastaamaan ensimmäiseen tutkimusongelmaan, eli miten kasvintuotannossa hyödynnetään </w:t>
+      </w:r>
+      <w:proofErr w:type="spellStart"/>
+      <w:r>
+        <w:t>IoT</w:t>
+      </w:r>
+      <w:proofErr w:type="spellEnd"/>
+      <w:r>
+        <w:t>–teknologioita, miten pelto- ja puutarhatuotannon erot vaikuttavat tekn</w:t>
+      </w:r>
+      <w:r>
+        <w:t>o</w:t>
+      </w:r>
+      <w:r>
+        <w:t>logiasovelluksiin sekä millaiset teknologiasovellukset tulevat löydöksistä selkeimmin esi</w:t>
+      </w:r>
+      <w:r>
+        <w:t>l</w:t>
+      </w:r>
+      <w:r>
+        <w:t>le.</w:t>
       </w:r>
     </w:p>
     <w:p>
@@ -2035,17 +2398,24 @@
       <w:bookmarkStart w:id="5" w:name="taustaa"/>
       <w:bookmarkStart w:id="6" w:name="_Toc356413500"/>
       <w:bookmarkEnd w:id="5"/>
+      <w:proofErr w:type="spellStart"/>
       <w:r>
         <w:t>Taustaa</w:t>
       </w:r>
       <w:bookmarkEnd w:id="6"/>
-    </w:p>
-    <w:p>
-      <w:pPr>
-        <w:spacing w:after="100" w:afterAutospacing="1"/>
-      </w:pPr>
-      <w:r>
-        <w:t>FAO:n vuoden 2012 raportissa arvioidaan väestönkasvun myötä tarvittavan globaalin ru</w:t>
+      <w:proofErr w:type="spellEnd"/>
+    </w:p>
+    <w:p>
+      <w:pPr>
+        <w:spacing w:after="100" w:afterAutospacing="1"/>
+      </w:pPr>
+      <w:proofErr w:type="spellStart"/>
+      <w:r>
+        <w:t>FAO:n</w:t>
+      </w:r>
+      <w:proofErr w:type="spellEnd"/>
+      <w:r>
+        <w:t xml:space="preserve"> vuoden 2012 raportissa arvioidaan väestönkasvun myötä tarvittavan globaalin ru</w:t>
       </w:r>
       <w:r>
         <w:t>o</w:t>
@@ -2057,7 +2427,29 @@
         <w:t>i</w:t>
       </w:r>
       <w:r>
-        <w:t>teltyjen Maailmanpankin ennusteiden mukaan köyhyys ei ole katoamassa maailmasta vuoteen 2050 mennessä vaan tuloerot maiden välillä tulevat olemaan huomattavat, jolloin ruoantuotantoon tehtävät investoinnit tulevat jakautumaan epätasaisesti. (Alexandratos, N. &amp; Bruinsma J. (2012), 37) Tämä puolestaan asettaa vaatimuksia kustannusteho</w:t>
+        <w:t xml:space="preserve">teltyjen Maailmanpankin ennusteiden mukaan köyhyys ei ole katoamassa maailmasta vuoteen 2050 mennessä vaan tuloerot maiden välillä tulevat olemaan huomattavat, jolloin ruoantuotantoon tehtävät investoinnit tulevat jakautumaan epätasaisesti. </w:t>
+      </w:r>
+      <w:r>
+        <w:t>(</w:t>
+      </w:r>
+      <w:proofErr w:type="spellStart"/>
+      <w:r>
+        <w:t>Alexandratos</w:t>
+      </w:r>
+      <w:proofErr w:type="spellEnd"/>
+      <w:r>
+        <w:t xml:space="preserve">, N. &amp; </w:t>
+      </w:r>
+      <w:proofErr w:type="spellStart"/>
+      <w:r>
+        <w:t>Bruinsma</w:t>
+      </w:r>
+      <w:proofErr w:type="spellEnd"/>
+      <w:r>
+        <w:t xml:space="preserve"> J. (2012), 37) </w:t>
+      </w:r>
+      <w:r>
+        <w:t>Tämä puolestaan asettaa vaatimuksia kustannusteho</w:t>
       </w:r>
       <w:r>
         <w:t>k</w:t>
@@ -2069,14 +2461,21 @@
         <w:t>s</w:t>
       </w:r>
       <w:r>
-        <w:t>ten vaikutusten vaikeuttaessa maanviljelyä suuressa osassa maailmaa.</w:t>
-      </w:r>
-    </w:p>
-    <w:p>
-      <w:pPr>
-        <w:spacing w:after="100" w:afterAutospacing="1"/>
-      </w:pPr>
-      <w:r>
+        <w:t>ten va</w:t>
+      </w:r>
+      <w:r>
+        <w:t>i</w:t>
+      </w:r>
+      <w:r>
+        <w:t>kutusten vaikeuttaessa maanviljelyä suuressa osassa maailmaa.</w:t>
+      </w:r>
+    </w:p>
+    <w:p>
+      <w:pPr>
+        <w:spacing w:after="100" w:afterAutospacing="1"/>
+      </w:pPr>
+      <w:r>
+        <w:lastRenderedPageBreak/>
         <w:t>Ilmastonmuutoksen aiheuttama lämpötilojen nousu lisää kasteluntarvetta ja saattaa s</w:t>
       </w:r>
       <w:r>
@@ -2089,7 +2488,7 @@
         <w:t>e</w:t>
       </w:r>
       <w:r>
-        <w:t>lun todellisesta tarpeesta sekä tarkempaa kastelun hallintaa — myös kotimaisessa kasvi</w:t>
+        <w:t>lun todellisesta tarpeesta sekä tarkempaa kastelun hallintaa —myös kotimaisessa kasvi</w:t>
       </w:r>
       <w:r>
         <w:t>n</w:t>
@@ -2097,25 +2496,65 @@
       <w:r>
         <w:t>tuotannossa. Ruokakaupan jatkuvan hintakilpailun ja kasvavan luomuruoan kysynnän myötä on myös tarve kehittää viljelytekniikoita joilla voidaan säästää lannoituksessa ja saada silti enemmän irti samasta kasvatuspinta-alasta.</w:t>
       </w:r>
-    </w:p>
-    <w:p>
-      <w:pPr>
-        <w:spacing w:after="100" w:afterAutospacing="1"/>
-      </w:pPr>
-      <w:r>
-        <w:t>Täsmäviljelyn kehityksellä ollaan aikaisemmilla vuosikymmenillä saavutettu säästöjä la</w:t>
+      <w:r>
+        <w:t>.</w:t>
+      </w:r>
+    </w:p>
+    <w:p>
+      <w:pPr>
+        <w:spacing w:after="100" w:afterAutospacing="1"/>
+      </w:pPr>
+      <w:proofErr w:type="spellStart"/>
+      <w:r>
+        <w:t>Täsmäviljelyn</w:t>
+      </w:r>
+      <w:proofErr w:type="spellEnd"/>
+      <w:r>
+        <w:t xml:space="preserve"> kehityksellä ollaan aikaisemmilla vuosikymmenillä saavutettu säästöjä la</w:t>
       </w:r>
       <w:r>
         <w:t>n</w:t>
       </w:r>
       <w:r>
-        <w:t>noituksessa ja tehostettu viljelypinta-alan käyttöä. IoT-teknologioiden nähdään mahdolli</w:t>
+        <w:t xml:space="preserve">noituksessa ja tehostettu viljelypinta-alan käyttöä. </w:t>
+      </w:r>
+      <w:proofErr w:type="spellStart"/>
+      <w:r>
+        <w:t>IoT</w:t>
+      </w:r>
+      <w:proofErr w:type="spellEnd"/>
+      <w:r>
+        <w:t>–teknologioiden nähdään mahdolli</w:t>
       </w:r>
       <w:r>
         <w:t>s</w:t>
       </w:r>
       <w:r>
-        <w:t>tavan täsmäviljelyn eteneminen ns. Smart Farming:iin, missä maatilasta muodostuu äl</w:t>
+        <w:t xml:space="preserve">tavan </w:t>
+      </w:r>
+      <w:proofErr w:type="spellStart"/>
+      <w:r>
+        <w:t>täsmäviljelyn</w:t>
+      </w:r>
+      <w:proofErr w:type="spellEnd"/>
+      <w:r>
+        <w:t xml:space="preserve"> eteneminen ns. </w:t>
+      </w:r>
+      <w:proofErr w:type="spellStart"/>
+      <w:r>
+        <w:t>Smart</w:t>
+      </w:r>
+      <w:proofErr w:type="spellEnd"/>
+      <w:r>
+        <w:t xml:space="preserve"> </w:t>
+      </w:r>
+      <w:proofErr w:type="spellStart"/>
+      <w:r>
+        <w:t>Farming:iin</w:t>
+      </w:r>
+      <w:proofErr w:type="spellEnd"/>
+      <w:r>
+        <w:t>, missä maatilasta muodostuu äl</w:t>
       </w:r>
       <w:r>
         <w:t>y</w:t>
@@ -2127,27 +2566,65 @@
         <w:t>i</w:t>
       </w:r>
       <w:r>
-        <w:t>en tuottama havaintodata, datan automaattinen älykäs analysointi ja tuotantosuunnittelu sekä tuotantoprosessien kontrollointi. Täsmäviljelyn käyttöönotto ei ole kuitenkaan maini</w:t>
+        <w:t xml:space="preserve">en tuottama havaintodata, datan automaattinen älykäs analysointi ja tuotantosuunnittelu sekä tuotantoprosessien kontrollointi. </w:t>
+      </w:r>
+      <w:proofErr w:type="spellStart"/>
+      <w:r>
+        <w:t>Täsmäviljelyn</w:t>
+      </w:r>
+      <w:proofErr w:type="spellEnd"/>
+      <w:r>
+        <w:t xml:space="preserve"> käyttöönotto ei ole kuitenkaan maini</w:t>
       </w:r>
       <w:r>
         <w:t>t</w:t>
       </w:r>
       <w:r>
-        <w:t>tavasti edennyt pienen innovatiivisen viljelijäjoukon ulkopuolelle ja täsmäviljelyssä tuot</w:t>
+        <w:t xml:space="preserve">tavasti edennyt pienen innovatiivisen viljelijäjoukon ulkopuolelle ja </w:t>
+      </w:r>
+      <w:proofErr w:type="spellStart"/>
+      <w:r>
+        <w:t>täsmäviljelyssä</w:t>
+      </w:r>
+      <w:proofErr w:type="spellEnd"/>
+      <w:r>
+        <w:t xml:space="preserve"> tuot</w:t>
       </w:r>
       <w:r>
         <w:t>e</w:t>
       </w:r>
       <w:r>
-        <w:t>tun datan älykäs käyttö on edelleen hyvin vähäistä. (Verdouw et al. (2016))</w:t>
-      </w:r>
-    </w:p>
-    <w:p>
-      <w:pPr>
-        <w:spacing w:after="100" w:afterAutospacing="1"/>
-      </w:pPr>
-      <w:r>
-        <w:t>Valtiollisille toimijoille IIoT:n ja sen mukana AIoT:n kehityksen tukemisen nähdään olevan kannattavaa niiden mahdollistaessa tehokkaamman kotimaisen tuotannon. Tämän teho</w:t>
+        <w:t>tun datan älykäs käyttö on edelleen hy</w:t>
+      </w:r>
+      <w:r>
+        <w:t>vin vähäistä</w:t>
+      </w:r>
+      <w:r>
+        <w:t>. (Verdouw et al. (2016))</w:t>
+      </w:r>
+    </w:p>
+    <w:p>
+      <w:pPr>
+        <w:spacing w:after="100" w:afterAutospacing="1"/>
+      </w:pPr>
+      <w:r>
+        <w:t xml:space="preserve">Valtiollisille toimijoille </w:t>
+      </w:r>
+      <w:proofErr w:type="spellStart"/>
+      <w:r>
+        <w:t>IIoT:n</w:t>
+      </w:r>
+      <w:proofErr w:type="spellEnd"/>
+      <w:r>
+        <w:t xml:space="preserve"> ja sen mukana </w:t>
+      </w:r>
+      <w:proofErr w:type="spellStart"/>
+      <w:r>
+        <w:t>AIoT:n</w:t>
+      </w:r>
+      <w:proofErr w:type="spellEnd"/>
+      <w:r>
+        <w:t xml:space="preserve"> kehityksen tukemisen nähdään olevan kannattavaa niiden mahdollistaessa tehokkaamman kotimaisen tuotannon. Tämän teho</w:t>
       </w:r>
       <w:r>
         <w:t>k</w:t>
@@ -2159,124 +2636,404 @@
         <w:t>h</w:t>
       </w:r>
       <w:r>
+        <w:t>distuvan teollisen tuotannon ulkoistamisen trendin. Lisäksi tehostuneen tuotannon ennu</w:t>
+      </w:r>
+      <w:r>
+        <w:t>s</w:t>
+      </w:r>
+      <w:r>
+        <w:t>tetaan johtavan ennennäkemättömään taloudellisen kasvuun seuraavan vuosikymmenen aikana.</w:t>
+      </w:r>
+      <w:r>
+        <w:t xml:space="preserve"> (Gilchrist (2016), 2, 222)</w:t>
+      </w:r>
+    </w:p>
+    <w:p>
+      <w:pPr>
+        <w:spacing w:after="100" w:afterAutospacing="1"/>
+      </w:pPr>
+      <w:r>
+        <w:t>Elinkeinoelämän tutkimuslaitoksen (ETLA) raportissa Suomalaisen teollisen internetin taustoista kerrotaan Valtioneuvoston kanslian (VNK) nimenneen teollisen internetin y</w:t>
+      </w:r>
+      <w:r>
+        <w:t>h</w:t>
+      </w:r>
+      <w:r>
+        <w:t xml:space="preserve">deksi kärkiteemoistaan </w:t>
+      </w:r>
+      <w:r>
+        <w:t xml:space="preserve">(Ahlqvist et al. (2015), 3). </w:t>
+      </w:r>
+      <w:r>
+        <w:t>Hallituksen kärkihankkeeseen Digitaal</w:t>
+      </w:r>
+      <w:r>
+        <w:t>i</w:t>
+      </w:r>
+      <w:r>
+        <w:t>sen liiketoiminnan kasvuympäristön rakentaminen ensimmäisenä toimenpiteenä on “Edi</w:t>
+      </w:r>
+      <w:r>
+        <w:t>s</w:t>
+      </w:r>
+      <w:r>
+        <w:t>tetään esineiden internetiä”</w:t>
+      </w:r>
+      <w:r>
+        <w:t xml:space="preserve"> (Berner (2016), 2).</w:t>
+      </w:r>
+    </w:p>
+    <w:p>
+      <w:pPr>
+        <w:spacing w:after="100" w:afterAutospacing="1"/>
+      </w:pPr>
+      <w:r>
+        <w:t>Tämän kärkihankkeen vaikutuksia suomalaisella maataloussektorilla käsitellään tarke</w:t>
+      </w:r>
+      <w:r>
+        <w:t>m</w:t>
+      </w:r>
+      <w:r>
+        <w:t xml:space="preserve">min Kimmo Tammen opinnäytetyössä </w:t>
+      </w:r>
+      <w:proofErr w:type="spellStart"/>
+      <w:r>
+        <w:t>Digitalisaatio</w:t>
+      </w:r>
+      <w:proofErr w:type="spellEnd"/>
+      <w:r>
+        <w:t xml:space="preserve"> maatalouden B2B-liiketoiminnassa, missä kerrotaan hallitusohjelman huomioivan entistä datalähtöisempien toimintatapojen kehittämisen, tukien hakemisen helppo</w:t>
+      </w:r>
+      <w:r>
+        <w:t>uden sekä erilaiset kokeiluhank</w:t>
+      </w:r>
+      <w:r>
+        <w:t>keet rahoituks</w:t>
+      </w:r>
+      <w:r>
+        <w:t>i</w:t>
+      </w:r>
+      <w:r>
+        <w:t>neen uusien liiketoimintamallien kehittämisessä.</w:t>
+      </w:r>
+      <w:r>
+        <w:t xml:space="preserve"> (Tammi (2016), 17)</w:t>
+      </w:r>
+    </w:p>
+    <w:p>
+      <w:pPr>
+        <w:spacing w:after="100" w:afterAutospacing="1"/>
+      </w:pPr>
+      <w:r>
+        <w:t xml:space="preserve">Suomessa </w:t>
+      </w:r>
+      <w:proofErr w:type="spellStart"/>
+      <w:r>
+        <w:t>IoT</w:t>
+      </w:r>
+      <w:proofErr w:type="spellEnd"/>
+      <w:r>
+        <w:t xml:space="preserve">–teknologioiden hyödyntämiseen suuntautuvia tuotteita ja palveluita on tarjolla ainakin Telialla </w:t>
+      </w:r>
+      <w:r>
+        <w:t xml:space="preserve">(Telia (2017)) ja </w:t>
+      </w:r>
+      <w:proofErr w:type="spellStart"/>
+      <w:r>
+        <w:t>Digitalla</w:t>
+      </w:r>
+      <w:proofErr w:type="spellEnd"/>
+      <w:r>
+        <w:t xml:space="preserve"> (</w:t>
+      </w:r>
+      <w:proofErr w:type="spellStart"/>
+      <w:r>
+        <w:t>Digita</w:t>
+      </w:r>
+      <w:proofErr w:type="spellEnd"/>
+      <w:r>
+        <w:t xml:space="preserve"> (2017)), </w:t>
+      </w:r>
+      <w:r>
+        <w:t>joiden tarjoamat tietoli</w:t>
+      </w:r>
+      <w:r>
+        <w:t>i</w:t>
+      </w:r>
+      <w:r>
+        <w:t xml:space="preserve">kenneratkaisut ovat sovitettu </w:t>
+      </w:r>
+      <w:proofErr w:type="spellStart"/>
+      <w:r>
+        <w:t>IoT</w:t>
+      </w:r>
+      <w:proofErr w:type="spellEnd"/>
+      <w:r>
+        <w:t>–teknologioiden vaatimuksiin. Molemmat toimijat kannu</w:t>
+      </w:r>
+      <w:r>
+        <w:t>s</w:t>
+      </w:r>
+      <w:r>
+        <w:t xml:space="preserve">tavat asiakkaitaan kehittämään uusia </w:t>
+      </w:r>
+      <w:proofErr w:type="spellStart"/>
+      <w:r>
+        <w:t>IoT</w:t>
+      </w:r>
+      <w:proofErr w:type="spellEnd"/>
+      <w:r>
+        <w:t>–ratkaisuita ja tarjoavat niiden tueksi laajaa osaamistaan ja tietoliikenneverkkoaan. Laitte</w:t>
+      </w:r>
+      <w:r>
+        <w:t>i</w:t>
+      </w:r>
+      <w:r>
+        <w:t xml:space="preserve">den väliset verkkoyhteydet ovat haasteellisia monissa peltokasvintuotannon </w:t>
+      </w:r>
+      <w:proofErr w:type="spellStart"/>
+      <w:r>
+        <w:t>IoT</w:t>
+      </w:r>
+      <w:proofErr w:type="spellEnd"/>
+      <w:r>
+        <w:t>–hankkeissa, mikä tekee tarjotuista palveluista miele</w:t>
+      </w:r>
+      <w:r>
+        <w:t>n</w:t>
+      </w:r>
+      <w:r>
         <w:lastRenderedPageBreak/>
-        <w:t>distuvan teollisen tuotannon ulkoistamisen trendin. Lisäksi tehostuneen tuotannon ennu</w:t>
-      </w:r>
-      <w:r>
-        <w:t>s</w:t>
-      </w:r>
-      <w:r>
-        <w:t>tetaan johtavan ennennäkemättömään taloudellisen kasvuun seuraavan vuosikymmenen aikana. (Gilchrist (2016), 2, 222)</w:t>
-      </w:r>
-    </w:p>
-    <w:p>
-      <w:pPr>
-        <w:spacing w:after="100" w:afterAutospacing="1"/>
-      </w:pPr>
-      <w:r>
-        <w:t>Elinkeinoelämän tutkimuslaitoksen (ETLA) raportissa Suomalaisen teollisen internetin taustoista kerrotaan Valtioneuvoston kanslian (VNK) nimenneen teollisen internetin y</w:t>
-      </w:r>
-      <w:r>
-        <w:t>h</w:t>
-      </w:r>
-      <w:r>
-        <w:t>deksi kärkiteemoistaan (Ahlqvist et al. (2015), 3). Hallituksen kärkihankkeeseen “Digitaal</w:t>
-      </w:r>
-      <w:r>
-        <w:t>i</w:t>
-      </w:r>
-      <w:r>
-        <w:t>sen liiketoiminnan kasvuympäristön rakentaminen” ensimmäisenä toimenpiteenä on “Edistetään esineiden internetiä” (Berner (2016), 2).</w:t>
-      </w:r>
-    </w:p>
-    <w:p>
-      <w:pPr>
-        <w:spacing w:after="100" w:afterAutospacing="1"/>
-      </w:pPr>
-      <w:r>
-        <w:t>Tämän kärkihankkeen vaikutuksia suomalaisella maataloussektorilla käsitellään tarke</w:t>
-      </w:r>
-      <w:r>
-        <w:t>m</w:t>
-      </w:r>
-      <w:r>
-        <w:t>min Kimmo Tammen opinnäytetyössä Digitalisaatio maatalouden B2B-liiketoiminnassa, missä kerrotaan hallitusohjelman huomioivan entistä datalähtöisempien toimintatapojen kehittämisen, tukien hakemisen helppouden sekä erilaiset kokeiluhankkeet rahoituksineen uusien liiketoimintamallien kehittämisessä. (Tammi (2016), 17)</w:t>
-      </w:r>
-    </w:p>
-    <w:p>
-      <w:pPr>
-        <w:spacing w:after="100" w:afterAutospacing="1"/>
-      </w:pPr>
-      <w:r>
-        <w:t>Suomessa IoT -teknologioiden hyödyntämiseen suuntautuvia tuotteita ja palveluita on tarjolla ainakin Telialla Telia (2017) ja Digitalla Digita (2017), joiden tarjoamat tietoliikenn</w:t>
-      </w:r>
-      <w:r>
-        <w:t>e</w:t>
-      </w:r>
-      <w:r>
-        <w:t>ratkaisut ovat sovitettu IoT -teknologioiden vaatimuksiin. Molemmat toimijat kannustavat asiakkaitaan kehittämään uusia IoT -ratkaisuita ja tarjoavat niiden tueksi laajaa osaami</w:t>
-      </w:r>
-      <w:r>
-        <w:t>s</w:t>
-      </w:r>
-      <w:r>
-        <w:t>taan ja tietoliikenneverkkoaan. Laitteiden väliset verkkoyhteydet ovat haasteellisia moni</w:t>
-      </w:r>
-      <w:r>
-        <w:t>s</w:t>
-      </w:r>
-      <w:r>
-        <w:t>sa peltokasvintuotannon IoT -hankkeissa, mikä tekee tarjotuista palveluista mielenkiinto</w:t>
-      </w:r>
-      <w:r>
-        <w:t>i</w:t>
-      </w:r>
-      <w:r>
-        <w:t>sia niiden tarjoaman kattavan langattoman tietoliikenneverkon takia. Kattava verkko ma</w:t>
-      </w:r>
-      <w:r>
-        <w:t>h</w:t>
-      </w:r>
-      <w:r>
-        <w:t>dollistaa ja helpottaa myös osaltaan kokeiluhankkeiden kasvua prototyypeistä tuotantojä</w:t>
+        <w:t>kiintoisia niiden tarjoaman kattavan langattoman tietoliikenneverkon takia. Kattava verkko mahdollistaa ja helpottaa myös osaltaan kokeiluhankkeiden kasvua prototyypeistä tuota</w:t>
+      </w:r>
+      <w:r>
+        <w:t>n</w:t>
+      </w:r>
+      <w:r>
+        <w:t>tojärjestelmiksi.</w:t>
+      </w:r>
+    </w:p>
+    <w:p>
+      <w:pPr>
+        <w:spacing w:after="100" w:afterAutospacing="1"/>
+      </w:pPr>
+      <w:r>
+        <w:t xml:space="preserve">Verkkoyhteydet kuvaillaan Internet of </w:t>
+      </w:r>
+      <w:proofErr w:type="spellStart"/>
+      <w:r>
+        <w:t>Things</w:t>
+      </w:r>
+      <w:proofErr w:type="spellEnd"/>
+      <w:r>
+        <w:t xml:space="preserve"> in </w:t>
+      </w:r>
+      <w:proofErr w:type="spellStart"/>
+      <w:r>
+        <w:t>Agriculture</w:t>
+      </w:r>
+      <w:proofErr w:type="spellEnd"/>
+      <w:r>
+        <w:t xml:space="preserve"> -kirjallisuuskatsauksessa myös yhtenä kolmesta </w:t>
+      </w:r>
+      <w:proofErr w:type="spellStart"/>
+      <w:r>
+        <w:t>IoT</w:t>
+      </w:r>
+      <w:proofErr w:type="spellEnd"/>
+      <w:r>
+        <w:t>–arkkitehtuurien tasoista, muiden tasojen ollessa laitetaso sekä sove</w:t>
+      </w:r>
+      <w:r>
+        <w:t>l</w:t>
+      </w:r>
+      <w:r>
+        <w:t>lustaso. Laitetasolla tapahtuvan sensorien, havaintolaitteiden ja ohjattavien laitteiden käy</w:t>
+      </w:r>
+      <w:r>
+        <w:t>t</w:t>
+      </w:r>
+      <w:r>
+        <w:t>töön tarvittavan verkkoliikenteen tapahtuessa verkkotasolla, lopuksi kokonaisuuden ha</w:t>
+      </w:r>
+      <w:r>
+        <w:t>l</w:t>
+      </w:r>
+      <w:r>
+        <w:t>linnan ja tiedon analysoinnin tapahtuessa vastaavasti sovellustasolla. (</w:t>
+      </w:r>
+      <w:proofErr w:type="spellStart"/>
+      <w:r>
+        <w:t>Verdouw</w:t>
+      </w:r>
+      <w:proofErr w:type="spellEnd"/>
+      <w:r>
+        <w:t xml:space="preserve"> et al. (2016)) Vastaavasti </w:t>
+      </w:r>
+      <w:proofErr w:type="spellStart"/>
+      <w:r>
+        <w:t>IoT</w:t>
+      </w:r>
+      <w:proofErr w:type="spellEnd"/>
+      <w:r>
+        <w:t>–teknologioiden yleisen SOA–arkkitehtuurin (</w:t>
+      </w:r>
+      <w:proofErr w:type="spellStart"/>
+      <w:r>
+        <w:t>service-oriented</w:t>
+      </w:r>
+      <w:proofErr w:type="spellEnd"/>
+      <w:r>
+        <w:t xml:space="preserve"> </w:t>
+      </w:r>
+      <w:proofErr w:type="spellStart"/>
+      <w:r>
+        <w:t>a</w:t>
       </w:r>
       <w:r>
         <w:t>r</w:t>
       </w:r>
       <w:r>
-        <w:t>jestelmiksi.</w:t>
-      </w:r>
-    </w:p>
-    <w:p>
-      <w:pPr>
-        <w:spacing w:after="100" w:afterAutospacing="1"/>
-      </w:pPr>
-      <w:r>
-        <w:t>Verkkoyhteydet kuvaillaan “Internet of Things in agriculture”-kirjallisuuskatsauksessa myös yhtenä kolmesta IoT-arkkitehtuurien tasoista, muiden tasojen ollessa laitetaso sekä sovelustaso. Laitetasolla tapahtuvan sensorien, havaintolaitteiden ja ohjattavien laitteiden käyttöön tarvittavan verkkoliikenteen tapahtuessa verkkotasolla, lopuksi kokonaisuuden hallinnan ja tiedon analysoinnin tapahtuessa vastaavasti sovellustasolla. Katsauksessa eritellään myös AIoT:n tulevaisuuden haasteiksi hyvin erilaisten laitteiden yhteiskäytett</w:t>
+        <w:t>chitecture</w:t>
+      </w:r>
+      <w:proofErr w:type="spellEnd"/>
+      <w:r>
+        <w:t xml:space="preserve">) kuvataan kirjassa Internet of </w:t>
+      </w:r>
+      <w:proofErr w:type="spellStart"/>
+      <w:r>
+        <w:t>Things</w:t>
+      </w:r>
+      <w:proofErr w:type="spellEnd"/>
+      <w:r>
+        <w:t xml:space="preserve">: </w:t>
+      </w:r>
+      <w:proofErr w:type="spellStart"/>
+      <w:r>
+        <w:t>Principles</w:t>
+      </w:r>
+      <w:proofErr w:type="spellEnd"/>
+      <w:r>
+        <w:t xml:space="preserve"> and </w:t>
+      </w:r>
+      <w:proofErr w:type="spellStart"/>
+      <w:r>
+        <w:t>Paradigms</w:t>
+      </w:r>
+      <w:proofErr w:type="spellEnd"/>
+      <w:r>
+        <w:t xml:space="preserve"> koostuvan ne</w:t>
+      </w:r>
+      <w:r>
+        <w:t>l</w:t>
+      </w:r>
+      <w:r>
+        <w:t>jästä tasosta: sensori-, verkko-, palvelu- ja rajapinta/käyttäjäliittymätasost</w:t>
+      </w:r>
+      <w:r>
+        <w:t xml:space="preserve">a </w:t>
+      </w:r>
+      <w:r>
+        <w:t>(</w:t>
+      </w:r>
+      <w:proofErr w:type="spellStart"/>
+      <w:r>
+        <w:t>Buyya</w:t>
+      </w:r>
+      <w:proofErr w:type="spellEnd"/>
+      <w:r>
+        <w:t xml:space="preserve"> &amp; </w:t>
+      </w:r>
+      <w:proofErr w:type="spellStart"/>
+      <w:r>
+        <w:t>D</w:t>
+      </w:r>
+      <w:r>
+        <w:t>a</w:t>
+      </w:r>
+      <w:r>
+        <w:t>stjerdi</w:t>
+      </w:r>
+      <w:proofErr w:type="spellEnd"/>
+      <w:r>
+        <w:t xml:space="preserve"> (2016), 8)</w:t>
+      </w:r>
+      <w:r>
+        <w:t>.</w:t>
+      </w:r>
+    </w:p>
+    <w:p>
+      <w:pPr>
+        <w:spacing w:after="100" w:afterAutospacing="1"/>
+      </w:pPr>
+      <w:r>
+        <w:t xml:space="preserve">Internet of </w:t>
+      </w:r>
+      <w:proofErr w:type="spellStart"/>
+      <w:r>
+        <w:t>Things</w:t>
+      </w:r>
+      <w:proofErr w:type="spellEnd"/>
+      <w:r>
+        <w:t xml:space="preserve"> in </w:t>
+      </w:r>
+      <w:proofErr w:type="spellStart"/>
+      <w:r>
+        <w:t>Agriculture</w:t>
+      </w:r>
+      <w:proofErr w:type="spellEnd"/>
+      <w:r>
+        <w:t xml:space="preserve"> -katsauksessa eritellään myös </w:t>
+      </w:r>
+      <w:proofErr w:type="spellStart"/>
+      <w:r>
+        <w:t>AIoT:n</w:t>
+      </w:r>
+      <w:proofErr w:type="spellEnd"/>
+      <w:r>
+        <w:t xml:space="preserve"> tulevaisuuden haasteiksi hyvin erilaisten laitteiden yhteiskäytettävyys, tosielämän käytön </w:t>
+      </w:r>
+      <w:proofErr w:type="spellStart"/>
+      <w:r>
+        <w:t>skaalautuminen</w:t>
+      </w:r>
+      <w:proofErr w:type="spellEnd"/>
+      <w:r>
+        <w:t xml:space="preserve"> aikaisten omaksujien joukon ulkopuolelle, teknologiaratkaisujen kehittäminen sopimaan toimialan erityistarpeisiin sekä oikeiden käyttöympäristöjen olosuhteisiin, luotettavien verkkoyhteyksien toiminnan varmistaminen myös etäisillä käyttöpaikoilla, energiateho</w:t>
+      </w:r>
+      <w:r>
+        <w:t>k</w:t>
+      </w:r>
+      <w:r>
+        <w:t xml:space="preserve">kaiden </w:t>
+      </w:r>
+      <w:proofErr w:type="spellStart"/>
+      <w:r>
+        <w:t>IoT</w:t>
+      </w:r>
+      <w:proofErr w:type="spellEnd"/>
+      <w:r>
+        <w:t>–teknologioiden kehittäminen, kolmannen osapuolen tuottaman datan yhdist</w:t>
       </w:r>
       <w:r>
         <w:t>ä</w:t>
       </w:r>
       <w:r>
-        <w:t>vyys, tosielämän käytön skaalautuminen aikaisten omaksujien joukon ulkopuolelle, tekn</w:t>
-      </w:r>
-      <w:r>
-        <w:t>o</w:t>
-      </w:r>
-      <w:r>
-        <w:t>logiaratkaisujen kehittäminen sopimaan toimialan erityistarpeisiin sekä oikeiden käyttöy</w:t>
-      </w:r>
-      <w:r>
-        <w:t>m</w:t>
-      </w:r>
-      <w:r>
-        <w:t>päristöjen olosuhteisiin, luotettavien verkkoyhteyksien toiminnan varmistaminen myös etäisillä käyttöpaikoilla, energiatehokkaiden IoT-teknologioiden kehittäminen, kolmannen osapuolen tuottaman datan yhdistäminen data-analytiikkaan ja luotettavien tietoturvapa</w:t>
-      </w:r>
-      <w:r>
-        <w:t>l</w:t>
-      </w:r>
-      <w:r>
-        <w:t>veluiden sekä datan omistajuuden varmistavien palveluiden kehittäminen. (Verdouw et al. (2016))</w:t>
+        <w:t>minen data-analytiikkaan ja luotettavien tietoturvapalveluiden sekä datan omistajuuden varmist</w:t>
+      </w:r>
+      <w:r>
+        <w:t xml:space="preserve">avien palveluiden kehittäminen. </w:t>
+      </w:r>
+      <w:r>
+        <w:t>(</w:t>
+      </w:r>
+      <w:proofErr w:type="spellStart"/>
+      <w:r>
+        <w:t>Verdouw</w:t>
+      </w:r>
+      <w:proofErr w:type="spellEnd"/>
+      <w:r>
+        <w:t xml:space="preserve"> et al. (2016))</w:t>
       </w:r>
     </w:p>
     <w:p>
@@ -2287,7 +3044,6 @@
       <w:bookmarkStart w:id="8" w:name="_Toc356413501"/>
       <w:bookmarkEnd w:id="7"/>
       <w:r>
-        <w:lastRenderedPageBreak/>
         <w:t>AIoT:n käytännön sovelluksia ja tutkimustuloksia</w:t>
       </w:r>
       <w:bookmarkEnd w:id="8"/>
@@ -2297,13 +3053,18 @@
         <w:spacing w:after="100" w:afterAutospacing="1"/>
       </w:pPr>
       <w:r>
-        <w:t>Tässä osassa käsitellään AIoT:n teknologiasovelluksia peltokasvituotannossa ja puutarh</w:t>
-      </w:r>
-      <w:r>
-        <w:t>a</w:t>
-      </w:r>
-      <w:r>
-        <w:t>tuotannossa.</w:t>
+        <w:t xml:space="preserve">Tässä osassa käsitellään tutkimuksen osana tehdyssä kirjallisuuskatsauksessa löytyneitä tietoja </w:t>
+      </w:r>
+      <w:proofErr w:type="spellStart"/>
+      <w:r>
+        <w:t>AIoT:n</w:t>
+      </w:r>
+      <w:proofErr w:type="spellEnd"/>
+      <w:r>
+        <w:t xml:space="preserve"> teknologiasovelluksista peltokasvituotannossa ja puutarhatuotannossa.</w:t>
+      </w:r>
+      <w:r>
+        <w:t xml:space="preserve"> </w:t>
       </w:r>
     </w:p>
     <w:p>
@@ -2322,14 +3083,46 @@
       <w:pPr>
         <w:spacing w:after="100" w:afterAutospacing="1"/>
       </w:pPr>
-      <w:r>
-        <w:t>AIoT-täsmäviljelyn kokeiluhankkeilla ollaan yleiseti saavutettu hyviä kokemuksia. Erity</w:t>
+      <w:proofErr w:type="spellStart"/>
+      <w:r>
+        <w:t>AIoT</w:t>
+      </w:r>
+      <w:proofErr w:type="spellEnd"/>
+      <w:r>
+        <w:t>–</w:t>
+      </w:r>
+      <w:proofErr w:type="spellStart"/>
+      <w:r>
+        <w:t>täsmäviljelyn</w:t>
+      </w:r>
+      <w:proofErr w:type="spellEnd"/>
+      <w:r>
+        <w:t xml:space="preserve"> kokeiluhankkeilla ollaan yleisesti saavutettu hyviä kokemuksia. Erity</w:t>
       </w:r>
       <w:r>
         <w:t>i</w:t>
       </w:r>
       <w:r>
-        <w:t>sesti parantuneen resurssienhallinnan myötä käyttöönoton kustannukset saadaan yleensä katettua kohtuullisessa ajassa. Kokeiluhankkeet ovat edistäneet täsmäviljelyn sovelluksia niin pitkälle, että monet viljelijät ovat voineet ottaa ne laajamittaiseen käyttöön omassa tuotannossaan. (Buyya &amp; Dastjerdi (2016), 137) Tärkeä osa peltokasvituotannon teho</w:t>
+        <w:t xml:space="preserve">sesti parantuneen resurssienhallinnan myötä käyttöönoton kustannukset saadaan yleensä katettua kohtuullisessa ajassa. Kokeiluhankkeet ovat edistäneet </w:t>
+      </w:r>
+      <w:proofErr w:type="spellStart"/>
+      <w:r>
+        <w:t>täsmäviljelyn</w:t>
+      </w:r>
+      <w:proofErr w:type="spellEnd"/>
+      <w:r>
+        <w:t xml:space="preserve"> sovelluksia niin pitkälle, että monet viljelijät ovat voineet ottaa ne laajamittaiseen käyttöön omassa tuotannossaan. </w:t>
+      </w:r>
+      <w:r>
+        <w:t>(</w:t>
+      </w:r>
+      <w:proofErr w:type="spellStart"/>
+      <w:r>
+        <w:t>Buyya</w:t>
+      </w:r>
+      <w:proofErr w:type="spellEnd"/>
+      <w:r>
+        <w:t xml:space="preserve"> &amp; Dastjerdi (2016), 137) Tärkeä osa peltokasvituotannon teho</w:t>
       </w:r>
       <w:r>
         <w:t>s</w:t>
@@ -2349,80 +3142,192 @@
         <w:t>a</w:t>
       </w:r>
       <w:r>
-        <w:t>tisoinnilla kerrotaan lyhyesti Luonnonvarakeskuksen tiedotteessa jonka mukaan traktorin automaattiohjauksen avulla on saatu peltopinta-ala tehokkaampaan käyttöön ja kuljettajan työtaakkaa kevennettyä (Luonnonvarakeskus (2015–2015-06-16T07:06:50+02:00)). S</w:t>
+        <w:t xml:space="preserve">tisoinnilla kerrotaan lyhyesti Luonnonvarakeskuksen tiedotteessa jonka mukaan traktorin automaattiohjauksen avulla on saatu peltopinta-ala tehokkaampaan käyttöön ja kuljettajan työtaakkaa kevennettyä </w:t>
+      </w:r>
+      <w:r>
+        <w:t>(Luonnonvarakeskus (2015</w:t>
+      </w:r>
+      <w:r>
+        <w:t>)). Samankaltaista työnjaosta main</w:t>
+      </w:r>
+      <w:r>
+        <w:t>i</w:t>
+      </w:r>
+      <w:r>
+        <w:lastRenderedPageBreak/>
+        <w:t>taan kirjassa “Industry 4.0: The Industrial Internet of Things”, jossa tutkijoiden hahmott</w:t>
+      </w:r>
+      <w:r>
+        <w:t>e</w:t>
+      </w:r>
+      <w:r>
+        <w:t>lemassa tulevaisuudenkuvassa ihmisten työtä ei ole korvattu robottien tekemällä työllä vaan ihmisten ja robottien yhteistyöllä (Gilchrist (2016), 11).</w:t>
+      </w:r>
+    </w:p>
+    <w:p>
+      <w:pPr>
+        <w:spacing w:after="100" w:afterAutospacing="1"/>
+      </w:pPr>
+      <w:r>
+        <w:t>Yksi sovellus peltokasvituotannossa sovellettavista AIoT-teknologioista on J. Tiusasen väitöskirjassa “Langattoman Peltotiedustelijan maanalainen toimintaympäristö ja lait</w:t>
+      </w:r>
+      <w:r>
+        <w:t>e</w:t>
+      </w:r>
+      <w:r>
+        <w:t>suunnittelu” kehitetty peltoon kaivettavien langattomien sensorilaitteiden toteutus jota te</w:t>
+      </w:r>
+      <w:r>
+        <w:t>s</w:t>
+      </w:r>
+      <w:r>
+        <w:t>tattiin käytössä vuoden ajan (Tiusanen (2008), 4). Tämän kaltainen ratkaisu mahdollistaa maaperän tilan jatkuvan tarkkailun ilman erikseen tehtävää näytteidenottoa. Peltotiedust</w:t>
+      </w:r>
+      <w:r>
+        <w:t>e</w:t>
+      </w:r>
+      <w:r>
+        <w:t>lijan kaupallinen sovellus on julkaistu PocketVenture -joukkorahoitusalustalla rahoitett</w:t>
       </w:r>
       <w:r>
         <w:t>a</w:t>
       </w:r>
       <w:r>
-        <w:t>mankaltaista työnjaosta mainitaan kirjassa “Industry 4.0: The Industrial Internet of Things”, jossa tutkijoiden hahmottelemassa tulevaisuudenkuvassa ihmisten työtä ei ole korvattu robottien tekemällä työllä vaan ihmisten ja robottien yhteistyöllä (Gilchrist (2016), 11).</w:t>
-      </w:r>
-    </w:p>
-    <w:p>
-      <w:pPr>
-        <w:spacing w:after="100" w:afterAutospacing="1"/>
-      </w:pPr>
-      <w:r>
-        <w:t>Yksi sovellus peltokasvituotannossa sovellettavista AIoT-teknologioista on J. Tiusasen väitöskirjassa “Langattoman Peltotiedustelijan maanalainen toimintaympäristö ja lait</w:t>
+        <w:t xml:space="preserve">vaksi </w:t>
+      </w:r>
+      <w:r>
+        <w:t>(</w:t>
+      </w:r>
+      <w:proofErr w:type="spellStart"/>
+      <w:r>
+        <w:t>Skelly</w:t>
+      </w:r>
+      <w:proofErr w:type="spellEnd"/>
+      <w:r>
+        <w:t xml:space="preserve"> (2015)</w:t>
+      </w:r>
+      <w:r>
+        <w:t>)</w:t>
+      </w:r>
+      <w:r>
+        <w:t>.</w:t>
+      </w:r>
+    </w:p>
+    <w:p>
+      <w:pPr>
+        <w:spacing w:after="100" w:afterAutospacing="1"/>
+      </w:pPr>
+      <w:r>
+        <w:t>Toisenlainen jo laajassa käytössä oleva ratkaisu pellon maaperän tutkimiseen on maap</w:t>
       </w:r>
       <w:r>
         <w:t>e</w:t>
       </w:r>
       <w:r>
-        <w:t>suunnittelu” kehitetty peltoon kaivettavien langattomien sensorilaitteiden toteutus jota te</w:t>
-      </w:r>
-      <w:r>
-        <w:t>s</w:t>
-      </w:r>
-      <w:r>
-        <w:t>tattiin käytössä vuoden ajan (Tiusanen (2008), 4). Tämän kaltainen ratkaisu mahdollistaa maaperän tilan jatkuvan tarkkailun ilman erikseen tehtävää näytteidenottoa. Peltotiedust</w:t>
-      </w:r>
-      <w:r>
-        <w:t>e</w:t>
-      </w:r>
-      <w:r>
-        <w:t>lijan kaupallinen sovellus on julkaistu PocketVenture -joukkorahoitusalustalla rahoitett</w:t>
-      </w:r>
-      <w:r>
-        <w:t>a</w:t>
-      </w:r>
-      <w:r>
-        <w:t>vaksi Skelly (2015).</w:t>
-      </w:r>
-    </w:p>
-    <w:p>
-      <w:pPr>
-        <w:spacing w:after="100" w:afterAutospacing="1"/>
-      </w:pPr>
-      <w:r>
-        <w:t>Toisenlainen jo laajassa käytössä oleva ratkaisu pellon maaperän tutkimiseen on maap</w:t>
-      </w:r>
-      <w:r>
-        <w:t>e</w:t>
-      </w:r>
-      <w:r>
-        <w:t>rän EM-skannaus esim. Veris Technologies:in kehittämillä laitteilla. Skannaus tehdään ennen kasvukautta pellon maaperän koostumuksen selvittämiseksi ja skannauksessa tuotettua tietoa voidaan käyttää hyödyksi lannoituksen ja kastelun suunnittelussa, mutta mittauksia ei voida tehdä kesken kasvukautta sen vaatiessa ajoa työkoneella pellon yli Veris Technologies (2017).</w:t>
-      </w:r>
-    </w:p>
-    <w:p>
-      <w:pPr>
-        <w:spacing w:after="100" w:afterAutospacing="1"/>
-      </w:pPr>
-      <w:r>
-        <w:t>Kirjallisuuskatsauksessa “Internet of Things in agriculture” peltotuotantoa (arable farming) käsittelevistä tutkimuksista suurin osa käsitteli kasvatusympäristön tarkkailua ja säätelyä edistyneiden IoT-laitteiden avulla. Toinen merkittävä aihealue oli yleinen informaation k</w:t>
-      </w:r>
-      <w:r>
-        <w:t>e</w:t>
-      </w:r>
-      <w:r>
-        <w:t>rääminen pelloista kolmannen aihealuuen ollessa ennakoivat kasvumallit. Näitä lähest</w:t>
-      </w:r>
-      <w:r>
-        <w:t>y</w:t>
-      </w:r>
-      <w:r>
-        <w:lastRenderedPageBreak/>
-        <w:t>mismalleja käyttäen tutkittiin erityisen usein ekologiaan, luonnon monimuotoisuuteen ja luonnonvaroihin kuten veteen liittyviä aiheita. (Verdouw et al. (2016))</w:t>
+        <w:t xml:space="preserve">rän EM-skannaus esim. Veris Technologies:in </w:t>
+      </w:r>
+      <w:r>
+        <w:t>valmistamilla</w:t>
+      </w:r>
+      <w:r>
+        <w:t xml:space="preserve"> </w:t>
+      </w:r>
+      <w:r>
+        <w:t xml:space="preserve">laitteilla. Skannaus tehdään ennen kasvukautta pellon maaperän koostumuksen selvittämiseksi ja skannauksessa tuotettua tietoa voidaan käyttää hyödyksi lannoituksen ja kastelun suunnittelussa, mutta mittauksia ei voida tehdä kesken kasvukautta sen vaatiessa ajoa työkoneella pellon yli </w:t>
+      </w:r>
+      <w:r>
+        <w:t>(</w:t>
+      </w:r>
+      <w:proofErr w:type="spellStart"/>
+      <w:r>
+        <w:t>Veris</w:t>
+      </w:r>
+      <w:proofErr w:type="spellEnd"/>
+      <w:r>
+        <w:t xml:space="preserve"> Technologies (2017)</w:t>
+      </w:r>
+      <w:r>
+        <w:t>)</w:t>
+      </w:r>
+      <w:r>
+        <w:t>.</w:t>
+      </w:r>
+    </w:p>
+    <w:p>
+      <w:pPr>
+        <w:spacing w:after="100" w:afterAutospacing="1"/>
+      </w:pPr>
+      <w:r>
+        <w:t xml:space="preserve">Kirjallisuuskatsauksen Internet of </w:t>
+      </w:r>
+      <w:proofErr w:type="spellStart"/>
+      <w:r>
+        <w:t>Things</w:t>
+      </w:r>
+      <w:proofErr w:type="spellEnd"/>
+      <w:r>
+        <w:t xml:space="preserve"> in </w:t>
+      </w:r>
+      <w:proofErr w:type="spellStart"/>
+      <w:r>
+        <w:t>Agriculture</w:t>
+      </w:r>
+      <w:proofErr w:type="spellEnd"/>
+      <w:r>
+        <w:t xml:space="preserve"> viittaamista peltotuotantoa (</w:t>
+      </w:r>
+      <w:proofErr w:type="spellStart"/>
+      <w:r>
+        <w:t>arable</w:t>
+      </w:r>
+      <w:proofErr w:type="spellEnd"/>
+      <w:r>
+        <w:t xml:space="preserve"> </w:t>
+      </w:r>
+      <w:proofErr w:type="spellStart"/>
+      <w:r>
+        <w:t>farming</w:t>
+      </w:r>
+      <w:proofErr w:type="spellEnd"/>
+      <w:r>
+        <w:t xml:space="preserve">) käsittelevistä tutkimuksista suurin osa käsitteli kasvatusympäristön tarkkailua ja säätelyä edistyneiden </w:t>
+      </w:r>
+      <w:proofErr w:type="spellStart"/>
+      <w:r>
+        <w:t>IoT</w:t>
+      </w:r>
+      <w:proofErr w:type="spellEnd"/>
+      <w:r>
+        <w:t>–laitteiden avulla. Toinen merkittävä aihealue oli yleinen info</w:t>
+      </w:r>
+      <w:r>
+        <w:t>r</w:t>
+      </w:r>
+      <w:r>
+        <w:t>maation kerääminen pelloista kolmannen aihealueen ollessa ennakoivat kasvumallit. Nä</w:t>
+      </w:r>
+      <w:r>
+        <w:t>i</w:t>
+      </w:r>
+      <w:r>
+        <w:t>tä lähestymismalleja käyttäen tutkittiin erityisen usein ekologiaan, luonnon monimuoto</w:t>
+      </w:r>
+      <w:r>
+        <w:t>i</w:t>
+      </w:r>
+      <w:r>
+        <w:t xml:space="preserve">suuteen ja luonnonvaroihin kuten veteen liittyviä aiheita. </w:t>
+      </w:r>
+      <w:r>
+        <w:t>(</w:t>
+      </w:r>
+      <w:proofErr w:type="spellStart"/>
+      <w:r>
+        <w:t>Verdouw</w:t>
+      </w:r>
+      <w:proofErr w:type="spellEnd"/>
+      <w:r>
+        <w:t xml:space="preserve"> et al. (2016))</w:t>
       </w:r>
     </w:p>
     <w:p>
@@ -2438,30 +3343,72 @@
       <w:bookmarkEnd w:id="12"/>
     </w:p>
     <w:p>
-      <w:pPr>
-        <w:spacing w:after="100" w:afterAutospacing="1"/>
-      </w:pPr>
-      <w:r>
-        <w:t>Peltokasvituotantoa paremmin IoT-teknologioiden käyttöönottoon on soveltunut puutarh</w:t>
+      <w:r>
+        <w:t xml:space="preserve">Monien </w:t>
+      </w:r>
+      <w:proofErr w:type="spellStart"/>
+      <w:r>
+        <w:t>IoT</w:t>
+      </w:r>
+      <w:proofErr w:type="spellEnd"/>
+      <w:r>
+        <w:t>–teknologioiden käyttöönottoon puutarhatuotanto on soveltunut peltokasvitu</w:t>
+      </w:r>
+      <w:r>
+        <w:t>o</w:t>
+      </w:r>
+      <w:r>
+        <w:t xml:space="preserve">tantoa paremmin. Puutarhakasvatuksen toimintaympäristöissä kuten kasvihuoneissa ja -tehtaissa sensoreita ja tietoverkkoja voidaan asentaa helpommin sekä ympäristö on usein tarkemmin kontrolloitua kuin avoimilla pelloilla. Puutarhakasvien </w:t>
+      </w:r>
+      <w:proofErr w:type="spellStart"/>
+      <w:r>
+        <w:t>tuo-tannossa</w:t>
+      </w:r>
+      <w:proofErr w:type="spellEnd"/>
+      <w:r>
+        <w:t xml:space="preserve"> markkin</w:t>
       </w:r>
       <w:r>
         <w:t>a</w:t>
       </w:r>
       <w:r>
-        <w:t>tuotanto, jonka toimintaympäristöissä sensoreita voidaan asentaa helpommin ja jossa ympäristö on usein tarkemmin kontrolloitua kuin avoimilla pelloilla kuten kasvihuoneissa. Puutarhakasvien tuotannossa markkinahintainen tuotto viljelypinta-alaa kohti on huoma</w:t>
-      </w:r>
-      <w:r>
-        <w:t>t</w:t>
-      </w:r>
-      <w:r>
-        <w:t>tavasti suurempi kuin peltokasvituotannon vastaava ((Anon 2003), 36). Tästä voi päätellä, että automatisoidulla ja tarkemmin hallitulla resurssien käytöllä voidaan saavuttaa kilpa</w:t>
+        <w:t>hintainen tuotto viljelypinta-alaa kohti on huomattavasti suurempi kuin peltokasvituotann</w:t>
+      </w:r>
+      <w:r>
+        <w:t>on vastaava (Pajula</w:t>
+      </w:r>
+      <w:r>
+        <w:t xml:space="preserve"> </w:t>
+      </w:r>
+      <w:r>
+        <w:t>(</w:t>
+      </w:r>
+      <w:r>
+        <w:t>2003</w:t>
+      </w:r>
+      <w:r>
+        <w:t>)</w:t>
+      </w:r>
+      <w:r>
+        <w:t>, 36). Tästä voi päätellä, että automatisoidulla ja tarkemmin hall</w:t>
       </w:r>
       <w:r>
         <w:t>i</w:t>
       </w:r>
       <w:r>
-        <w:t>luetua erityisesti puutarhatuotannossa.</w:t>
-      </w:r>
+        <w:t>tulla resurssien käytöllä voidaan saavuttaa kilpailuetua erityisesti puutarh</w:t>
+      </w:r>
+      <w:r>
+        <w:t>a</w:t>
+      </w:r>
+      <w:r>
+        <w:t>tuotannossa.</w:t>
+      </w:r>
+    </w:p>
+    <w:p>
+      <w:pPr>
+        <w:spacing w:after="100" w:afterAutospacing="1"/>
+      </w:pPr>
     </w:p>
     <w:p>
       <w:pPr>
@@ -2474,7 +3421,50 @@
         <w:t>l</w:t>
       </w:r>
       <w:r>
-        <w:t>taan kasvitehtaat vastaavatkin yleistä käsitystä tehtaasta automaatiolinjoineen ja tarkkoine hallintalaitteineen ja ne sopivatkin tuotantoon tiheästi asutuissa kaupungeissa, joissa on pulaa viljelysmaasta mutta tarpeeksi kysyntää ruokakasveille investointien kattamiseksi. Esimerkkinä tällaisistä kasvihuonetoteutuksesta on New Yorkissa toimiva Gotham Greens:in suomalaisen Green Automationin kasvatustekniikalla toimiva kasvihuone (Öhrnberg (2016a)) (Öhrnberg (2016b)).</w:t>
+        <w:t xml:space="preserve">taan kasvitehtaat vastaavat yleistä käsitystä tehtaasta automaatiolinjoineen ja tarkkoine </w:t>
+      </w:r>
+      <w:r>
+        <w:lastRenderedPageBreak/>
+        <w:t>hallintalaitteineen ja ne sopivat tuotantoon tiheästi asutuissa kaupungeissa, joissa on p</w:t>
+      </w:r>
+      <w:r>
+        <w:t>u</w:t>
+      </w:r>
+      <w:r>
+        <w:t xml:space="preserve">laa viljelysmaasta mutta tarpeeksi kysyntää ruokakasveille investointien kattamiseksi. Esimerkkinä tämän tyyppisistä kasvihuonetoteutuksista on New Yorkissa toimiva Gotham </w:t>
+      </w:r>
+      <w:proofErr w:type="spellStart"/>
+      <w:r>
+        <w:t>Greensin</w:t>
+      </w:r>
+      <w:proofErr w:type="spellEnd"/>
+      <w:r>
+        <w:t xml:space="preserve"> suomalaisen Green </w:t>
+      </w:r>
+      <w:proofErr w:type="spellStart"/>
+      <w:r>
+        <w:t>Automationin</w:t>
+      </w:r>
+      <w:proofErr w:type="spellEnd"/>
+      <w:r>
+        <w:t xml:space="preserve"> kasvatustekniikalla toimiva kasvihuone </w:t>
+      </w:r>
+      <w:r>
+        <w:t>(</w:t>
+      </w:r>
+      <w:proofErr w:type="spellStart"/>
+      <w:r>
+        <w:t>Öhr</w:t>
+      </w:r>
+      <w:r>
+        <w:t>n</w:t>
+      </w:r>
+      <w:r>
+        <w:t>berg</w:t>
+      </w:r>
+      <w:proofErr w:type="spellEnd"/>
+      <w:r>
+        <w:t xml:space="preserve"> (2016a)) (Öhrnberg (2016b)).</w:t>
       </w:r>
     </w:p>
     <w:p>
@@ -2488,7 +3478,39 @@
         <w:t>o</w:t>
       </w:r>
       <w:r>
-        <w:t>tyyppilaitoksia, joista yksi tunnettu esimerkki on avoimen lähdekoodin periaatteella toimiva MIT Media Lab:issa (Massachusetts Institute of Technology) alkunsa saanut MIT Open Agriculture Initiative (OpenAG):n päätuote “Food Computer” jonka kehitys alkoi osana MIT City FARM projektia. Termillä “Food Computer” tarkoitetaan kasvitehtaan omaista tietok</w:t>
+        <w:t xml:space="preserve">tyyppilaitoksia, joista yksi tunnettu esimerkki on avoimen lähdekoodin periaatteella toimiva MIT Media </w:t>
+      </w:r>
+      <w:proofErr w:type="spellStart"/>
+      <w:r>
+        <w:t>Labissa</w:t>
+      </w:r>
+      <w:proofErr w:type="spellEnd"/>
+      <w:r>
+        <w:t xml:space="preserve"> (Massachusetts Institute of Technology) alkunsa saanut MIT Open </w:t>
+      </w:r>
+      <w:proofErr w:type="spellStart"/>
+      <w:r>
+        <w:t>Agriculture</w:t>
+      </w:r>
+      <w:proofErr w:type="spellEnd"/>
+      <w:r>
+        <w:t xml:space="preserve"> </w:t>
+      </w:r>
+      <w:proofErr w:type="spellStart"/>
+      <w:r>
+        <w:t>Initiativen</w:t>
+      </w:r>
+      <w:proofErr w:type="spellEnd"/>
+      <w:r>
+        <w:t xml:space="preserve"> (</w:t>
+      </w:r>
+      <w:proofErr w:type="spellStart"/>
+      <w:r>
+        <w:t>OpenAG</w:t>
+      </w:r>
+      <w:proofErr w:type="spellEnd"/>
+      <w:r>
+        <w:t>) päätuote Food Computer jonka kehitys alkoi osana MIT City FARM projektia. Termillä “Food Computer” tarkoitetaan kasvitehtaan omaista tietok</w:t>
       </w:r>
       <w:r>
         <w:t>o</w:t>
@@ -2506,19 +3528,46 @@
         <w:t>h</w:t>
       </w:r>
       <w:r>
-        <w:t>könjohtavuutta, kosteutta, juurialueiden lämpötilaa ja liuenneen hapen määrää voidaan tarkkailla ja säätää. Lisäksi kasteluveden / ravinneliuoksen tasoa, energian ja mineraalien kulutusta tarkkaillaan erilaisilla sensoreilla ja mittareilla. Mikä tahansa käyttökelpoiseksi havaittu ympäristömuuttujien yhdistelmä voidaan ottaa ns. kasvuresepti</w:t>
+        <w:t>könjohtavuutta, kosteutta, juurialueiden lämpötilaa ja liuenneen hapen määrää voidaan tarkkailla ja säätää. Lisäksi kasteluveden/ravinneliuoksen tasoa, energian ja mineraalien kulutusta tarkkaillaan erilaisilla sensoreilla ja mittareilla. Mikä tahansa käyttökelpoiseksi havaittu ympäristömuuttujien yhdistelmä voidaan ottaa ns. kasvuresepti</w:t>
       </w:r>
       <w:r>
         <w:t>k</w:t>
       </w:r>
       <w:r>
-        <w:t>si/ilmastoreseptiksi (climate recipe) tietylle kasville ja jakaa vapaasti käytettäväksi intern</w:t>
+        <w:t>si/ilmastoreseptiksi (</w:t>
+      </w:r>
+      <w:proofErr w:type="spellStart"/>
+      <w:r>
+        <w:t>climate</w:t>
+      </w:r>
+      <w:proofErr w:type="spellEnd"/>
+      <w:r>
+        <w:t xml:space="preserve"> </w:t>
+      </w:r>
+      <w:proofErr w:type="spellStart"/>
+      <w:r>
+        <w:t>recipe</w:t>
+      </w:r>
+      <w:proofErr w:type="spellEnd"/>
+      <w:r>
+        <w:t>) tietylle kasville ja jakaa vapaasti käytettäväksi intern</w:t>
       </w:r>
       <w:r>
         <w:t>e</w:t>
       </w:r>
       <w:r>
-        <w:t>tissä. Asiasta kiinnostuneille on tarjolla kirjasto standardireseptejä joita kasvattaja voi muunnella omiin tarpeisiinsa sopiviksi. (Goyal (2016), 22)</w:t>
+        <w:t xml:space="preserve">tissä. Asiasta kiinnostuneille on tarjolla kirjasto standardireseptejä joita kasvattaja voi muunnella omiin tarpeisiinsa sopiviksi. </w:t>
+      </w:r>
+      <w:r>
+        <w:t>(</w:t>
+      </w:r>
+      <w:proofErr w:type="spellStart"/>
+      <w:r>
+        <w:t>Goyal</w:t>
+      </w:r>
+      <w:proofErr w:type="spellEnd"/>
+      <w:r>
+        <w:t xml:space="preserve"> (2016), 22)</w:t>
       </w:r>
     </w:p>
     <w:p>
@@ -2538,86 +3587,416 @@
         <w:t>a</w:t>
       </w:r>
       <w:r>
+        <w:t>maan tapaan kuin peltotuotannon alueella. Muita tutkimusaiheita olivat kasvihuoneen ha</w:t>
+      </w:r>
+      <w:r>
+        <w:t>l</w:t>
+      </w:r>
+      <w:r>
+        <w:t>lintajärjestelmät, energiankulutuksen hallinta ja Big Data. (Verdouw et al. (2016))</w:t>
+      </w:r>
+    </w:p>
+    <w:p>
+      <w:pPr>
+        <w:spacing w:after="100" w:afterAutospacing="1"/>
+      </w:pPr>
+      <w:proofErr w:type="spellStart"/>
+      <w:r>
+        <w:t>okonaan</w:t>
+      </w:r>
+      <w:proofErr w:type="spellEnd"/>
+      <w:r>
+        <w:t xml:space="preserve"> kasvitehtaisiin keskittyneessä kirjallisuuskatsauksessa Editorial: </w:t>
+      </w:r>
+      <w:proofErr w:type="spellStart"/>
+      <w:r>
+        <w:t>Advances</w:t>
+      </w:r>
+      <w:proofErr w:type="spellEnd"/>
+      <w:r>
+        <w:t xml:space="preserve"> and </w:t>
+      </w:r>
+      <w:proofErr w:type="spellStart"/>
+      <w:r>
+        <w:t>Trends</w:t>
+      </w:r>
+      <w:proofErr w:type="spellEnd"/>
+      <w:r>
+        <w:t xml:space="preserve"> in </w:t>
+      </w:r>
+      <w:proofErr w:type="spellStart"/>
+      <w:r>
+        <w:t>Development</w:t>
+      </w:r>
+      <w:proofErr w:type="spellEnd"/>
+      <w:r>
+        <w:t xml:space="preserve"> of </w:t>
+      </w:r>
+      <w:proofErr w:type="spellStart"/>
+      <w:r>
+        <w:t>Plant</w:t>
+      </w:r>
+      <w:proofErr w:type="spellEnd"/>
+      <w:r>
+        <w:t xml:space="preserve"> </w:t>
+      </w:r>
+      <w:proofErr w:type="spellStart"/>
+      <w:r>
+        <w:t>Factories</w:t>
+      </w:r>
+      <w:proofErr w:type="spellEnd"/>
+      <w:r>
+        <w:t xml:space="preserve"> käsitellään uusia tutkimustrendejä kuten äly</w:t>
+      </w:r>
+      <w:r>
+        <w:t>k</w:t>
+      </w:r>
+      <w:r>
+        <w:t xml:space="preserve">käitä kasvatusympäristön mittausjärjestelmiä, kasvatusympäristön hallintaa ja optimointia, lääkeaineiden tuotantoa, geenitekniikkaa ja bakteerilannoitteita. Näistä selkeimmin </w:t>
+      </w:r>
+      <w:proofErr w:type="spellStart"/>
+      <w:r>
+        <w:t>IoT</w:t>
+      </w:r>
+      <w:proofErr w:type="spellEnd"/>
+      <w:r>
+        <w:t>–teknologioihin perustuvat mittausjärjestelmät sekä kasvuympäristön hallinta ja optimointi, joista useissa tutkimuksissa ollaan saavutettu hyviä tuloksia erilaisilla valon hallinnan ke</w:t>
+      </w:r>
+      <w:r>
+        <w:t>i</w:t>
+      </w:r>
+      <w:r>
+        <w:t>noilla. Tutkimuksissa ollaan kokeiltu muun muassa valon vuorokausirytmitystä, valaisun suuntaamista kasveihin myös kasvin alapuolelta, valon aallonpituuden säätelyä ja eri aa</w:t>
+      </w:r>
+      <w:r>
+        <w:t>l</w:t>
+      </w:r>
+      <w:r>
+        <w:t>lonpituudellisten valojen rytmitystä. Lisäksi on tutkittu yhdenvärisillä (</w:t>
+      </w:r>
+      <w:proofErr w:type="spellStart"/>
+      <w:r>
+        <w:t>monochromic</w:t>
+      </w:r>
+      <w:proofErr w:type="spellEnd"/>
+      <w:r>
+        <w:t xml:space="preserve">) </w:t>
+      </w:r>
+      <w:proofErr w:type="spellStart"/>
+      <w:r>
+        <w:t>LED:eillä</w:t>
+      </w:r>
+      <w:proofErr w:type="spellEnd"/>
+      <w:r>
+        <w:t xml:space="preserve"> valaisun, korkean hiilidioksidipitoisuuden ja voimakkaan lannoittamisen yhdi</w:t>
+      </w:r>
+      <w:r>
+        <w:t>s</w:t>
+      </w:r>
+      <w:r>
+        <w:t>telmää kasvatusympäristössä.</w:t>
+      </w:r>
+      <w:r>
+        <w:t xml:space="preserve"> (Luna-Maldonado et al. (2016))</w:t>
+      </w:r>
+    </w:p>
+    <w:p>
+      <w:pPr>
+        <w:spacing w:after="100" w:afterAutospacing="1"/>
+      </w:pPr>
+      <w:r>
+        <w:t>Materiaalia etsittäessä on löytynyt pääasiassa uutisartikkelien kautta muutamia miele</w:t>
+      </w:r>
+      <w:r>
+        <w:t>n</w:t>
+      </w:r>
+      <w:r>
+        <w:t xml:space="preserve">kiintoisia kaupallisia toimijoita. Aiemmin mainittua </w:t>
+      </w:r>
+      <w:proofErr w:type="spellStart"/>
+      <w:r>
+        <w:t>MIT:n</w:t>
+      </w:r>
+      <w:proofErr w:type="spellEnd"/>
+      <w:r>
+        <w:t xml:space="preserve"> Food Computeria vastaavan ka</w:t>
+      </w:r>
+      <w:r>
+        <w:t>l</w:t>
+      </w:r>
+      <w:r>
         <w:lastRenderedPageBreak/>
-        <w:t>maan tapaan kuin peltotuotannon alueella. Muita tutkimusaiheita olivat kasvihuoneen ha</w:t>
-      </w:r>
-      <w:r>
-        <w:t>l</w:t>
-      </w:r>
-      <w:r>
-        <w:t>lintajärjestelmät, energiankulutuksen hallinta ja Big Data. (Verdouw et al. (2016))</w:t>
-      </w:r>
-    </w:p>
-    <w:p>
-      <w:pPr>
-        <w:spacing w:after="100" w:afterAutospacing="1"/>
-      </w:pPr>
-      <w:r>
-        <w:t>Kokonaan kasvitehtaisiin keskittyneessä kirjallisuuskatsauksessa “Editorial: Advances and Trends in Development of Plant Factories” käsitellään uusia tutkimustrendejä kuten äly</w:t>
-      </w:r>
-      <w:r>
-        <w:t>k</w:t>
-      </w:r>
-      <w:r>
-        <w:t>käitä kasvatusympäristön mittausjärjestelmiä, kasvatusympäristön hallintaa ja optimointia, lääkeaineiden tuotantoa, geenitekniikkaa ja bakteerilannoitteita. Näistä selkeimmin IoT-teknologioihin perustuvat mittausjärjestelmät sekä kasvuympäristön hallinta ja optiminti, joista useissa tutkimuksissa ollaan saavutettu hyviä tuloksia erilaisilla valon hallinnan ke</w:t>
+        <w:t xml:space="preserve">taisia kaupallisia tuotteita on tullut markkinoille useampien kasvuyritysten kuten </w:t>
+      </w:r>
+      <w:proofErr w:type="spellStart"/>
+      <w:r>
+        <w:t>Freight</w:t>
+      </w:r>
+      <w:proofErr w:type="spellEnd"/>
+      <w:r>
+        <w:t xml:space="preserve"> Farmin </w:t>
+      </w:r>
+      <w:r>
+        <w:t>(</w:t>
+      </w:r>
+      <w:proofErr w:type="spellStart"/>
+      <w:r>
+        <w:t>Freight</w:t>
+      </w:r>
+      <w:proofErr w:type="spellEnd"/>
+      <w:r>
+        <w:t xml:space="preserve"> Farms (2017)</w:t>
+      </w:r>
+      <w:r>
+        <w:t>)</w:t>
+      </w:r>
+      <w:r>
+        <w:t xml:space="preserve"> ja Square Roots:in </w:t>
+      </w:r>
+      <w:r>
+        <w:t>(</w:t>
+      </w:r>
+      <w:r>
+        <w:t>Square Roots (2017)</w:t>
+      </w:r>
+      <w:r>
+        <w:t>)</w:t>
+      </w:r>
+      <w:r>
+        <w:t xml:space="preserve"> toimesta. </w:t>
+      </w:r>
+      <w:r>
+        <w:t>Nä</w:t>
       </w:r>
       <w:r>
         <w:t>i</w:t>
       </w:r>
       <w:r>
-        <w:t>noilla. Tutkimuksissa ollaan kokeiltu muun muassa valon vuorokausirytmitystä, valaisun suuntaamista kasveihin myös kasvin alapuolelta, valon aallonpituuden säätelyä ja eri aa</w:t>
-      </w:r>
-      <w:r>
-        <w:t>l</w:t>
-      </w:r>
-      <w:r>
-        <w:t>lonpituudellisten valojen rytmitystä. Lisäksi on tutkittu yhdenväristen (monochromic) LED</w:t>
+        <w:t>den yritysten tuotteet ovat kontteihin rakennettuja pienikokoisia kasvitehtaita. Samantyy</w:t>
+      </w:r>
+      <w:r>
+        <w:t>p</w:t>
+      </w:r>
+      <w:r>
+        <w:t xml:space="preserve">pisiä teknologiaratkaisuja myyvän </w:t>
+      </w:r>
+      <w:proofErr w:type="spellStart"/>
+      <w:r>
+        <w:t>ZipGrown</w:t>
+      </w:r>
+      <w:proofErr w:type="spellEnd"/>
+      <w:r>
+        <w:t xml:space="preserve"> tuotteet taas voidaan asentaa kasvihuone</w:t>
       </w:r>
       <w:r>
         <w:t>i</w:t>
       </w:r>
       <w:r>
-        <w:t>en valaisun, korkean hiilidioksidipitoisuuden ja voimakkaan lannoittamisen yhdistelmää kasvatusympäristössä. (Luna-Maldonado et al. (2016))</w:t>
-      </w:r>
-    </w:p>
-    <w:p>
-      <w:pPr>
-        <w:spacing w:after="100" w:afterAutospacing="1"/>
-      </w:pPr>
-      <w:r>
-        <w:t>Materiaalia etsittäessä on löytynyt pääasiassa uutisartikkelien kautta muutamia miele</w:t>
-      </w:r>
-      <w:r>
-        <w:t>n</w:t>
-      </w:r>
-      <w:r>
-        <w:t>kiintoisia kaupallisia toimijoita. Aiemmin mainittua MIT:n “Food Computer”:ia vastaavan kaltaisia kaupallisia tuotteita on tullut markkinoille useampien kasvuyritysten kuten Freight Farm:in Freight Farms (2017) ja Square Roots:in Square Roots (2017) toimesta. Näiden yritysten tuotteet ovat kontteihin rakennettuja pienikokoisia kasvitehtaita. Samantyyppisiä teknologiaratkaisuja myyvän ZipGrow:n tuotteet taas voidaan asentaa kasvihuoneisiin tai muihin sopiviin tiloihin Bright Agrotech (2017–2017-01-18T09:29:33+00:00). Suuremma</w:t>
-      </w:r>
-      <w:r>
-        <w:t>s</w:t>
-      </w:r>
-      <w:r>
-        <w:t>sa teollisessa mittakaavassa toimivat mm. amerikkalainen AeroFarms Aerofarms (2017) sekä japanilaiset Spread Spread (2017) ja Mirai Mirai (2017), jotka operoivat suuria kasv</w:t>
+        <w:t xml:space="preserve">siin tai muihin sopiviin tiloihin </w:t>
+      </w:r>
+      <w:r>
+        <w:t>(</w:t>
+      </w:r>
+      <w:proofErr w:type="spellStart"/>
+      <w:r>
+        <w:t>Bright</w:t>
+      </w:r>
+      <w:proofErr w:type="spellEnd"/>
+      <w:r>
+        <w:t xml:space="preserve"> Agrotech (2017). Suuremmassa teollisessa mitt</w:t>
+      </w:r>
+      <w:r>
+        <w:t>a</w:t>
+      </w:r>
+      <w:r>
+        <w:t xml:space="preserve">kaavassa toimivat mm. amerikkalainen AeroFarms </w:t>
+      </w:r>
+      <w:r>
+        <w:t>(</w:t>
+      </w:r>
+      <w:proofErr w:type="spellStart"/>
+      <w:r>
+        <w:t>Aerofarms</w:t>
+      </w:r>
+      <w:proofErr w:type="spellEnd"/>
+      <w:r>
+        <w:t xml:space="preserve"> (2017)</w:t>
+      </w:r>
+      <w:r>
+        <w:t>)</w:t>
+      </w:r>
+      <w:r>
+        <w:t xml:space="preserve"> sekä japanila</w:t>
       </w:r>
       <w:r>
         <w:t>i</w:t>
       </w:r>
       <w:r>
-        <w:t>tehtaita. Belgialainen Urban Crop taas toimii teknologiatuottajana, joka tarjoaa ratkaisuja sekä kontteihin rakennettaviin että tehdaskokoisiin kasvitehtaisiin Urban Crop Solutions (2017).</w:t>
-      </w:r>
-    </w:p>
-    <w:p>
-      <w:pPr>
-        <w:spacing w:after="100" w:afterAutospacing="1"/>
-      </w:pPr>
-      <w:r>
-        <w:t>Suomalainen esimerkki tällaisesta kehityksestä on lapinjärveläisen Robbe’s Lilla Trädgård Oy:n ja Fujitsu Greenhouse Technology Finland Oy:n yhteishankkeena toteuttama kasv</w:t>
+        <w:t xml:space="preserve">set Spread </w:t>
+      </w:r>
+      <w:r>
+        <w:t>(</w:t>
+      </w:r>
+      <w:proofErr w:type="spellStart"/>
+      <w:r>
+        <w:t>Spread</w:t>
+      </w:r>
+      <w:proofErr w:type="spellEnd"/>
+      <w:r>
+        <w:t xml:space="preserve"> (2017)</w:t>
+      </w:r>
+      <w:r>
+        <w:t>)</w:t>
+      </w:r>
+      <w:r>
+        <w:t xml:space="preserve"> ja Mirai </w:t>
+      </w:r>
+      <w:r>
+        <w:t>(</w:t>
+      </w:r>
+      <w:proofErr w:type="spellStart"/>
+      <w:r>
+        <w:t>Mirai</w:t>
+      </w:r>
+      <w:proofErr w:type="spellEnd"/>
+      <w:r>
+        <w:t xml:space="preserve"> (2017)</w:t>
+      </w:r>
+      <w:r>
+        <w:t>)</w:t>
+      </w:r>
+      <w:r>
+        <w:t>, jotka operoivat suuria kasvitehtaita. Belgi</w:t>
+      </w:r>
+      <w:r>
+        <w:t>a</w:t>
+      </w:r>
+      <w:r>
+        <w:t>lainen Urban Crop taas toimii teknologiatuottajana, joka tarjoaa ratkaisuja sekä kontte</w:t>
       </w:r>
       <w:r>
         <w:t>i</w:t>
       </w:r>
       <w:r>
-        <w:t>tehdas Fujitsu (2016) Schäfer (2016), josta uutisoitiin mm. Maaseudun tulevaisuus -lehden verkkosivuilla Ala-Siurua (2016) Schäfer (2016).</w:t>
+        <w:t xml:space="preserve">hin rakennettaviin että tehdaskokoisiin kasvitehtaisiin </w:t>
+      </w:r>
+      <w:r>
+        <w:t>(</w:t>
+      </w:r>
+      <w:proofErr w:type="spellStart"/>
+      <w:r>
+        <w:t>Urban</w:t>
+      </w:r>
+      <w:proofErr w:type="spellEnd"/>
+      <w:r>
+        <w:t xml:space="preserve"> Crop S</w:t>
+      </w:r>
+      <w:r>
+        <w:t>o</w:t>
+      </w:r>
+      <w:r>
+        <w:t>lutions (2017)</w:t>
+      </w:r>
+      <w:r>
+        <w:t>)</w:t>
+      </w:r>
+      <w:r>
+        <w:t>.</w:t>
+      </w:r>
+    </w:p>
+    <w:p>
+      <w:pPr>
+        <w:spacing w:after="100" w:afterAutospacing="1"/>
+      </w:pPr>
+      <w:r>
+        <w:t xml:space="preserve">Suomalainen esimerkki tällaisesta kehityksestä on lapinjärveläisen </w:t>
+      </w:r>
+      <w:proofErr w:type="spellStart"/>
+      <w:r>
+        <w:t>Robbe’s</w:t>
+      </w:r>
+      <w:proofErr w:type="spellEnd"/>
+      <w:r>
+        <w:t xml:space="preserve"> Lilla </w:t>
+      </w:r>
+      <w:proofErr w:type="spellStart"/>
+      <w:r>
+        <w:t>Trädgård</w:t>
+      </w:r>
+      <w:proofErr w:type="spellEnd"/>
+      <w:r>
+        <w:t xml:space="preserve"> Oy:n ja </w:t>
+      </w:r>
+      <w:proofErr w:type="spellStart"/>
+      <w:r>
+        <w:t>Fujitsu</w:t>
+      </w:r>
+      <w:proofErr w:type="spellEnd"/>
+      <w:r>
+        <w:t xml:space="preserve"> </w:t>
+      </w:r>
+      <w:proofErr w:type="spellStart"/>
+      <w:r>
+        <w:t>Greenhouse</w:t>
+      </w:r>
+      <w:proofErr w:type="spellEnd"/>
+      <w:r>
+        <w:t xml:space="preserve"> Technology Finland Oy:n yhteishankkeena toteuttama kasv</w:t>
+      </w:r>
+      <w:r>
+        <w:t>i</w:t>
+      </w:r>
+      <w:r>
+        <w:t xml:space="preserve">tehdas </w:t>
+      </w:r>
+      <w:r>
+        <w:t xml:space="preserve"> </w:t>
+      </w:r>
+      <w:r>
+        <w:t>(</w:t>
+      </w:r>
+      <w:proofErr w:type="spellStart"/>
+      <w:r>
+        <w:t>Fujitsu</w:t>
+      </w:r>
+      <w:proofErr w:type="spellEnd"/>
+      <w:r>
+        <w:t xml:space="preserve"> (2016)</w:t>
+      </w:r>
+      <w:r>
+        <w:t>;</w:t>
+      </w:r>
+      <w:r>
+        <w:t xml:space="preserve"> Schäfer (2016)</w:t>
+      </w:r>
+      <w:r>
+        <w:t>)</w:t>
+      </w:r>
+      <w:r>
+        <w:t xml:space="preserve">, josta uutisoitiin mm. Maaseudun tulevaisuus -lehden verkkosivuilla </w:t>
+      </w:r>
+      <w:r>
+        <w:t>(</w:t>
+      </w:r>
+      <w:proofErr w:type="spellStart"/>
+      <w:r>
+        <w:t>Ala-Siurua</w:t>
+      </w:r>
+      <w:proofErr w:type="spellEnd"/>
+      <w:r>
+        <w:t xml:space="preserve"> (2016)</w:t>
+      </w:r>
+      <w:r>
+        <w:t>;</w:t>
+      </w:r>
+      <w:r>
+        <w:t xml:space="preserve"> Schäfer (2016)</w:t>
+      </w:r>
+      <w:r>
+        <w:t>)</w:t>
+      </w:r>
+      <w:r>
+        <w:t>.</w:t>
       </w:r>
     </w:p>
     <w:p>
@@ -2637,7 +4016,25 @@
         <w:t>i</w:t>
       </w:r>
       <w:r>
-        <w:t>tehdasbuumi käy maailmalla kuumana. Japanissa on satakunta tehdasta. Mittakaava on maaseudun isoista laitoksia tokiolaisen ravintolan omaan salaattituotantoon.” Suojanen (2016–2016-04-10T08:24:00+00:00).</w:t>
+        <w:t xml:space="preserve">tehdasbuumi käy maailmalla kuumana. Japanissa on satakunta tehdasta. Mittakaava on maaseudun isoista laitoksia tokiolaisen ravintolan omaan salaattituotantoon.” </w:t>
+      </w:r>
+      <w:r>
+        <w:t>(</w:t>
+      </w:r>
+      <w:r>
+        <w:t>Suojanen</w:t>
+      </w:r>
+      <w:r>
+        <w:t xml:space="preserve"> (2016</w:t>
+      </w:r>
+      <w:r>
+        <w:t>)</w:t>
+      </w:r>
+      <w:r>
+        <w:t>)</w:t>
+      </w:r>
+      <w:r>
+        <w:t>.</w:t>
       </w:r>
     </w:p>
     <w:p>
@@ -2648,7 +4045,6 @@
       <w:bookmarkStart w:id="14" w:name="_Toc356413504"/>
       <w:bookmarkEnd w:id="13"/>
       <w:r>
-        <w:lastRenderedPageBreak/>
         <w:t>Tutkimuksen tavoitteet</w:t>
       </w:r>
       <w:bookmarkEnd w:id="14"/>
@@ -2678,7 +4074,48 @@
         <w:spacing w:after="100" w:afterAutospacing="1"/>
       </w:pPr>
       <w:r>
-        <w:t>Tutkimuksessa haetaan vastauksia kahteen tutkimusongelmaan, jotka alaongelmineen ovat: I) Miten kasvintuotannossa hyödynnetään IoT-teknologioita? * Miten peltotuotannon ja puutarhatuotannon erot vaikuttavat IoT -teknologioiden sovelluksiin? * Minkä tyyppiset sovellukset tulevat tutkimusmateriaalissa selkeimmin esille, eli millaisista sovelluksista ja teknologioista kirjoitetaan ja tehdään tutkimusta tällä hetkellä?</w:t>
+        <w:t xml:space="preserve">Tutkimuksessa haetaan vastauksia kahteen tutkimusongelmaan, jotka alaongelmineen ovat: </w:t>
+      </w:r>
+    </w:p>
+    <w:p>
+      <w:pPr>
+        <w:spacing w:after="100" w:afterAutospacing="1"/>
+      </w:pPr>
+      <w:r>
+        <w:t>I) Miten kasvintuotannossa h</w:t>
+      </w:r>
+      <w:r>
+        <w:t xml:space="preserve">yödynnetään IoT-teknologioita? </w:t>
+      </w:r>
+    </w:p>
+    <w:p>
+      <w:pPr>
+        <w:numPr>
+          <w:ilvl w:val="1"/>
+          <w:numId w:val="43"/>
+        </w:numPr>
+        <w:spacing w:after="100" w:afterAutospacing="1"/>
+      </w:pPr>
+      <w:r>
+        <w:t>Miten peltotuotannon ja puutarhatuotannon erot vaikuttavat IoT -teknologioiden sovellu</w:t>
+      </w:r>
+      <w:r>
+        <w:t>k</w:t>
+      </w:r>
+      <w:r>
+        <w:t>siin?</w:t>
+      </w:r>
+    </w:p>
+    <w:p>
+      <w:pPr>
+        <w:numPr>
+          <w:ilvl w:val="1"/>
+          <w:numId w:val="43"/>
+        </w:numPr>
+        <w:spacing w:after="100" w:afterAutospacing="1"/>
+      </w:pPr>
+      <w:r>
+        <w:t>Minkä tyyppiset sovellukset tulevat tutkimusmateriaalissa selkeimmin esille, eli millaisista sovelluksista ja teknologioista kirjoitetaan ja tehdään tutkimusta tällä hetkellä?</w:t>
       </w:r>
     </w:p>
     <w:p>
@@ -2720,6 +4157,7 @@
         <w:spacing w:after="100" w:afterAutospacing="1"/>
       </w:pPr>
       <w:r>
+        <w:lastRenderedPageBreak/>
         <w:t>Millaisia kokemuksia niistä haastateltavalla on?</w:t>
       </w:r>
     </w:p>
@@ -2812,7 +4250,16 @@
         <w:t>i</w:t>
       </w:r>
       <w:r>
-        <w:t>daanko niitä edes pitää IoT-teknologioina. Ei ole tiedossa, millaisia tarpeita tai toiveita haastateltava on tiedostanut IoT-teknologioita kohtaan.</w:t>
+        <w:t>daanko niitä</w:t>
+      </w:r>
+      <w:r>
+        <w:t xml:space="preserve"> pitää IoT-teknologioina. Ei ole tiedossa, millaisia tarpeita tai toiveita haast</w:t>
+      </w:r>
+      <w:r>
+        <w:t>a</w:t>
+      </w:r>
+      <w:r>
+        <w:t>teltava on tiedostanut IoT-teknologioita kohtaan.</w:t>
       </w:r>
     </w:p>
     <w:p>
@@ -2852,20 +4299,286 @@
         <w:spacing w:after="100" w:afterAutospacing="1"/>
       </w:pPr>
       <w:r>
-        <w:t>Kirjallisuuskatsaus soveltuu jo olemassaolevasta materiaalista kokonaiskuvan ja yleisten ominaisuuksien hahmottamiseen ja raportointiin, kun taas yksilöteemahaastattelulla vo</w:t>
+        <w:t>Kirjallisuuskatsaus soveltuu jo olemassaolevasta materiaalista kokonaiskuvan ja yleisten ominaisuuksien h</w:t>
+      </w:r>
+      <w:r>
+        <w:t>ahmottamiseen ja raportointiin. Y</w:t>
+      </w:r>
+      <w:r>
+        <w:t>ksilöteemahaastattelulla voidaan ko</w:t>
+      </w:r>
+      <w:r>
+        <w:t>h</w:t>
+      </w:r>
+      <w:r>
+        <w:t>tuulisen vapaamuotoisesti hahmottaa kuva sekä haastateltavan yleisitä kok</w:t>
+      </w:r>
+      <w:r>
+        <w:t>e</w:t>
+      </w:r>
+      <w:r>
+        <w:t>muksista että tarkemmin tutkimuksen aiheeseen liittyvistä seikoista.</w:t>
+      </w:r>
+    </w:p>
+    <w:p>
+      <w:pPr>
+        <w:spacing w:after="100" w:afterAutospacing="1"/>
+      </w:pPr>
+      <w:r>
+        <w:t xml:space="preserve">Kirjallisuuskatsauksen tiedot etsittiin </w:t>
+      </w:r>
+      <w:proofErr w:type="spellStart"/>
+      <w:r>
+        <w:t>Finna-</w:t>
+      </w:r>
+      <w:proofErr w:type="spellEnd"/>
+      <w:r>
+        <w:t xml:space="preserve">, Google-, Google </w:t>
+      </w:r>
+      <w:proofErr w:type="spellStart"/>
+      <w:r>
+        <w:t>Scholar-</w:t>
+      </w:r>
+      <w:proofErr w:type="spellEnd"/>
+      <w:r>
+        <w:t xml:space="preserve"> ja </w:t>
+      </w:r>
+      <w:proofErr w:type="spellStart"/>
+      <w:r>
+        <w:t>ResearchGate-hauilla</w:t>
+      </w:r>
+      <w:proofErr w:type="spellEnd"/>
+      <w:r>
+        <w:t xml:space="preserve"> sekä loppuvaiheessa </w:t>
+      </w:r>
+      <w:proofErr w:type="spellStart"/>
+      <w:r>
+        <w:t>Iris.ai-hauilla</w:t>
+      </w:r>
+      <w:proofErr w:type="spellEnd"/>
+      <w:r>
+        <w:t>. Hakuprosessin ensimmäisessä vaiheessa e</w:t>
+      </w:r>
+      <w:r>
+        <w:t>t</w:t>
+      </w:r>
+      <w:r>
+        <w:t xml:space="preserve">sittiin </w:t>
+      </w:r>
+      <w:proofErr w:type="spellStart"/>
+      <w:r>
+        <w:t>Finna-haulla</w:t>
+      </w:r>
+      <w:proofErr w:type="spellEnd"/>
+      <w:r>
+        <w:t xml:space="preserve"> aiheeseen liittyvää kirjallisuutta, mistä siirryttiin Google-, Google </w:t>
+      </w:r>
+      <w:proofErr w:type="spellStart"/>
+      <w:r>
+        <w:t>Sch</w:t>
+      </w:r>
+      <w:r>
+        <w:t>o</w:t>
+      </w:r>
+      <w:r>
+        <w:t>lar-</w:t>
+      </w:r>
+      <w:proofErr w:type="spellEnd"/>
+      <w:r>
+        <w:t xml:space="preserve"> ja </w:t>
+      </w:r>
+      <w:proofErr w:type="spellStart"/>
+      <w:r>
+        <w:t>ResearchGate-hakuihin</w:t>
+      </w:r>
+      <w:proofErr w:type="spellEnd"/>
+      <w:r>
+        <w:t xml:space="preserve">. Katsauksen kirjoitustyön loppuvaiheessa tutustuttiin myös </w:t>
+      </w:r>
+      <w:proofErr w:type="spellStart"/>
+      <w:r>
+        <w:t>Iris.ai-hakuun</w:t>
+      </w:r>
+      <w:proofErr w:type="spellEnd"/>
+      <w:r>
+        <w:t>. Katsaukseen valittiin tutkimustietoa, lehtiartikkeleita ja laitevalmistajien ti</w:t>
+      </w:r>
+      <w:r>
+        <w:t>e</w:t>
+      </w:r>
+      <w:r>
+        <w:t>dotteita. Valinnat tehtiin kokonaisuutta silmälläpitäen pyrkien kuvaamaan valtiollisten, yks</w:t>
       </w:r>
       <w:r>
         <w:t>i</w:t>
       </w:r>
       <w:r>
+        <w:t xml:space="preserve">tyisten ja tieteellistä tutkimusta tekevien toimijoiden osallisuutta </w:t>
+      </w:r>
+      <w:proofErr w:type="spellStart"/>
+      <w:r>
+        <w:t>AIoT</w:t>
+      </w:r>
+      <w:proofErr w:type="spellEnd"/>
+      <w:r>
+        <w:t>–kehityksen tilassa.</w:t>
+      </w:r>
+    </w:p>
+    <w:p>
+      <w:pPr>
+        <w:spacing w:after="100" w:afterAutospacing="1"/>
+      </w:pPr>
+      <w:proofErr w:type="spellStart"/>
+      <w:r>
+        <w:t>Haastatteluy</w:t>
+      </w:r>
+      <w:proofErr w:type="spellEnd"/>
+      <w:r>
+        <w:t xml:space="preserve"> toteutetaan yksilöteemahaastatteluina. Haastattelujen tavoite on saada tietoa miten maatalouden </w:t>
+      </w:r>
+      <w:proofErr w:type="spellStart"/>
+      <w:r>
+        <w:t>IoT</w:t>
+      </w:r>
+      <w:proofErr w:type="spellEnd"/>
+      <w:r>
+        <w:t>–teknologioita sovelletaan tai miten niitä haastateltavan käsityksen mukaan voitaisiin soveltaa haastateltavan työssä maataloustuotannossa. Lisäksi tavoi</w:t>
+      </w:r>
+      <w:r>
+        <w:t>t</w:t>
+      </w:r>
+      <w:r>
+        <w:t>teena on selvittää, millainen näkemys haastateltavalla on kyseisten teknologioiden hy</w:t>
+      </w:r>
+      <w:r>
+        <w:t>ö</w:t>
+      </w:r>
+      <w:r>
+        <w:t>dyntämisestä ja käyttökelpoisuudesta.</w:t>
+      </w:r>
+    </w:p>
+    <w:p>
+      <w:pPr>
+        <w:spacing w:after="100" w:afterAutospacing="1"/>
+      </w:pPr>
+      <w:r>
         <w:lastRenderedPageBreak/>
-        <w:t>daan kohtuulisen vapaamuotoisesti hahmottaa kuva sekä haastateltavan yleisitä kok</w:t>
-      </w:r>
-      <w:r>
-        <w:t>e</w:t>
-      </w:r>
-      <w:r>
-        <w:t>muksista että tarkemmin tutkimuksen aiheeseen liittyvistä seikoista.</w:t>
+        <w:t>Haastattelun aiheet ovat tutkimuksen toisen tutkimusongelman mukaisesti:</w:t>
+      </w:r>
+    </w:p>
+    <w:p>
+      <w:pPr>
+        <w:spacing w:after="100" w:afterAutospacing="1"/>
+      </w:pPr>
+      <w:r>
+        <w:t xml:space="preserve">II) Millaisia </w:t>
+      </w:r>
+      <w:proofErr w:type="spellStart"/>
+      <w:r>
+        <w:t>IoT</w:t>
+      </w:r>
+      <w:proofErr w:type="spellEnd"/>
+      <w:r>
+        <w:t>–teknologioita haastateltavalla toimijalla on joko käytettävissään tai milla</w:t>
+      </w:r>
+      <w:r>
+        <w:t>i</w:t>
+      </w:r>
+      <w:r>
+        <w:t>sista hän on tietoinen?</w:t>
+      </w:r>
+    </w:p>
+    <w:p>
+      <w:pPr>
+        <w:numPr>
+          <w:ilvl w:val="1"/>
+          <w:numId w:val="43"/>
+        </w:numPr>
+        <w:spacing w:after="100" w:afterAutospacing="1"/>
+      </w:pPr>
+      <w:r>
+        <w:t>Mitä vaikutuksia niillä on tuotantoon ja/tai työntekoon?</w:t>
+      </w:r>
+    </w:p>
+    <w:p>
+      <w:pPr>
+        <w:numPr>
+          <w:ilvl w:val="1"/>
+          <w:numId w:val="43"/>
+        </w:numPr>
+        <w:spacing w:after="100" w:afterAutospacing="1"/>
+      </w:pPr>
+      <w:r>
+        <w:t>Millaisia kokemuksia niistä haastateltavalla on?</w:t>
+      </w:r>
+    </w:p>
+    <w:p>
+      <w:pPr>
+        <w:numPr>
+          <w:ilvl w:val="1"/>
+          <w:numId w:val="43"/>
+        </w:numPr>
+        <w:spacing w:after="100" w:afterAutospacing="1"/>
+      </w:pPr>
+      <w:r>
+        <w:t>Millaisia muita sovelluksia haastateltava tuntee tai tietää?</w:t>
+      </w:r>
+    </w:p>
+    <w:p>
+      <w:pPr>
+        <w:numPr>
+          <w:ilvl w:val="1"/>
+          <w:numId w:val="43"/>
+        </w:numPr>
+        <w:spacing w:after="100" w:afterAutospacing="1"/>
+      </w:pPr>
+      <w:r>
+        <w:t xml:space="preserve">Millainen käsitys haastateltavalla on </w:t>
+      </w:r>
+      <w:proofErr w:type="spellStart"/>
+      <w:r>
+        <w:t>edelllä</w:t>
+      </w:r>
+      <w:proofErr w:type="spellEnd"/>
+      <w:r>
+        <w:t xml:space="preserve"> mainituista sovelluksista (sekä käyttämi</w:t>
+      </w:r>
+      <w:r>
+        <w:t>s</w:t>
+      </w:r>
+      <w:r>
+        <w:t>tään että tietämistään)?</w:t>
+      </w:r>
+    </w:p>
+    <w:p>
+      <w:pPr>
+        <w:numPr>
+          <w:ilvl w:val="1"/>
+          <w:numId w:val="43"/>
+        </w:numPr>
+        <w:spacing w:after="100" w:afterAutospacing="1"/>
+      </w:pPr>
+      <w:r>
+        <w:t xml:space="preserve">Millaisia toiveita tai tarpeita haastateltavalla on </w:t>
+      </w:r>
+      <w:proofErr w:type="spellStart"/>
+      <w:r>
+        <w:t>IoT</w:t>
+      </w:r>
+      <w:proofErr w:type="spellEnd"/>
+      <w:r>
+        <w:t>–teknologioille?</w:t>
+      </w:r>
+    </w:p>
+    <w:p>
+      <w:pPr>
+        <w:spacing w:after="100" w:afterAutospacing="1"/>
+      </w:pPr>
+      <w:r>
+        <w:t>Haastattelujen ajankohdat sovitaan kunkin haastateltavan kanssa erikseen loppukesän ja alkusyksyn aikana. Yhden h</w:t>
+      </w:r>
+      <w:r>
+        <w:t>aastattelun kestoksi arvioidaan yksi tunti.</w:t>
       </w:r>
     </w:p>
     <w:p>
@@ -2891,61 +4604,73 @@
         <w:t>e</w:t>
       </w:r>
       <w:r>
-        <w:t>lujen määrää ja syventäen teoriataustan keskeisiä osa-alueita. Tutkimus- ja kirjoitustyö tehdään 1.6.-13.8.2017 välisenä aikana.</w:t>
-      </w:r>
-      <w:bookmarkStart w:id="23" w:name="_GoBack"/>
+        <w:t>lujen määrää ja syventäen teoriataustan keskeisiä osa-alueita. Tutkimus-</w:t>
+      </w:r>
+      <w:r>
+        <w:t xml:space="preserve"> ja kirjoitustyö tehdään 1.6.-30.10</w:t>
+      </w:r>
+      <w:r>
+        <w:t>.2017 välisenä aikana.</w:t>
+      </w:r>
+    </w:p>
+    <w:p>
+      <w:pPr>
+        <w:pStyle w:val="Heading1"/>
+      </w:pPr>
+      <w:bookmarkStart w:id="23" w:name="tuloksen-hyväksikäyttömahdollisuudet"/>
+      <w:bookmarkStart w:id="24" w:name="_Toc356413509"/>
       <w:bookmarkEnd w:id="23"/>
-    </w:p>
-    <w:p>
-      <w:pPr>
-        <w:pStyle w:val="Heading1"/>
-      </w:pPr>
-      <w:bookmarkStart w:id="24" w:name="tuloksen-hyväksikäyttömahdollisuudet"/>
-      <w:bookmarkStart w:id="25" w:name="_Toc356413509"/>
+      <w:r>
+        <w:t>Tuloksen hyväksikäyttömahdollisuudet</w:t>
+      </w:r>
       <w:bookmarkEnd w:id="24"/>
-      <w:r>
-        <w:t>Tuloksen hyväksikäyttömahdollisuudet</w:t>
-      </w:r>
+    </w:p>
+    <w:p>
+      <w:pPr>
+        <w:spacing w:after="100" w:afterAutospacing="1"/>
+      </w:pPr>
+      <w:r>
+        <w:t>Tutkimustuloksia ja tutkimuksen aikana kertyneitä kokemuksia voidaan hyödyntää arvio</w:t>
+      </w:r>
+      <w:r>
+        <w:t>i</w:t>
+      </w:r>
+      <w:r>
+        <w:t xml:space="preserve">taessa aiheen soveltuvuutta </w:t>
+      </w:r>
+      <w:r>
+        <w:t>jatkotutkimuksen aiheeksi</w:t>
+      </w:r>
+      <w:r>
+        <w:t>.</w:t>
+      </w:r>
+    </w:p>
+    <w:p>
+      <w:pPr>
+        <w:spacing w:after="100" w:afterAutospacing="1"/>
+      </w:pPr>
+      <w:r>
+        <w:t>Jatkotutkimukselle on todennäköisesti löydetyn materiaalin laajuuden ja AIoT:n mielenkii</w:t>
+      </w:r>
+      <w:r>
+        <w:t>n</w:t>
+      </w:r>
+      <w:r>
+        <w:t>toisen kehitysvaiheen perusteella tarvetta ja</w:t>
+      </w:r>
+      <w:r>
+        <w:t xml:space="preserve"> motivaatio</w:t>
+      </w:r>
+      <w:r>
+        <w:t>.</w:t>
+      </w:r>
+    </w:p>
+    <w:p>
+      <w:pPr>
+        <w:spacing w:line="240" w:lineRule="auto"/>
+      </w:pPr>
+      <w:bookmarkStart w:id="25" w:name="_GoBack"/>
       <w:bookmarkEnd w:id="25"/>
-    </w:p>
-    <w:p>
-      <w:pPr>
-        <w:spacing w:after="100" w:afterAutospacing="1"/>
-      </w:pPr>
-      <w:r>
-        <w:t>Tutkimustuloksia ja tutkimuksen aikana kertyneitä kokemuksia voidaan hyödyntää arvio</w:t>
-      </w:r>
-      <w:r>
-        <w:t>i</w:t>
-      </w:r>
-      <w:r>
-        <w:t>taessa aiheen soveltuvuutta tekijän opinnäytetyön aiheeksi.</w:t>
-      </w:r>
-    </w:p>
-    <w:p>
-      <w:pPr>
-        <w:spacing w:after="100" w:afterAutospacing="1"/>
-      </w:pPr>
-      <w:r>
-        <w:t>Jatkotutkimukselle on todennäköisesti löydetyn materiaalin laajuuden ja AIoT:n mielenkii</w:t>
-      </w:r>
-      <w:r>
-        <w:t>n</w:t>
-      </w:r>
-      <w:r>
-        <w:t>toisen kehitysvaiheen perusteella tarvetta ja motivaatio, mutta tutkimuksen rajaus ja tutk</w:t>
-      </w:r>
-      <w:r>
-        <w:t>i</w:t>
-      </w:r>
-      <w:r>
-        <w:t>muksen sovittaminen koulutusohjelmaan tavoitteisiin tulee tehdä huolella.</w:t>
-      </w:r>
-    </w:p>
-    <w:p>
-      <w:pPr>
-        <w:spacing w:line="240" w:lineRule="auto"/>
-      </w:pPr>
       <w:r>
         <w:br w:type="page"/>
       </w:r>
@@ -4027,7 +5752,7 @@
         <w:rStyle w:val="PageNumber"/>
         <w:noProof/>
       </w:rPr>
-      <w:t>11</w:t>
+      <w:t>13</w:t>
     </w:r>
     <w:r>
       <w:rPr>
@@ -5471,7 +7196,6 @@
   <w:style w:type="character" w:default="1" w:styleId="DefaultParagraphFont">
     <w:name w:val="Default Paragraph Font"/>
     <w:uiPriority w:val="1"/>
-    <w:semiHidden/>
     <w:unhideWhenUsed/>
   </w:style>
   <w:style w:type="table" w:default="1" w:styleId="TableNormal">
@@ -6857,7 +8581,7 @@
   <a:extraClrSchemeLst/>
   <a:extLst>
     <a:ext uri="{05A4C25C-085E-4340-85A3-A5531E510DB2}">
-      <thm15:themeFamily xmlns:thm15="http://schemas.microsoft.com/office/thememl/2012/main" xmlns="" name="Office Theme" id="{62F939B6-93AF-4DB8-9C6B-D6C7DFDC589F}" vid="{4A3C46E8-61CC-4603-A589-7422A47A8E4A}"/>
+      <thm15:themeFamily xmlns="" xmlns:thm15="http://schemas.microsoft.com/office/thememl/2012/main" name="Office Theme" id="{62F939B6-93AF-4DB8-9C6B-D6C7DFDC589F}" vid="{4A3C46E8-61CC-4603-A589-7422A47A8E4A}"/>
     </a:ext>
   </a:extLst>
 </a:theme>

</xml_diff>